<commit_message>
module 9 paper review
</commit_message>
<xml_diff>
--- a/Module9_Signal_Transduction/technical_paper_review/Module9_Yves_Greatti_technical_paper_review.docx
+++ b/Module9_Signal_Transduction/technical_paper_review/Module9_Yves_Greatti_technical_paper_review.docx
@@ -8,6 +8,8 @@
           <w:rFonts w:asciiTheme="majorHAnsi" w:hAnsiTheme="majorHAnsi" w:cstheme="majorHAnsi"/>
           <w:b/>
           <w:bCs/>
+          <w:sz w:val="28"/>
+          <w:szCs w:val="28"/>
         </w:rPr>
       </w:pPr>
       <w:r>
@@ -15,6 +17,8 @@
           <w:rFonts w:asciiTheme="majorHAnsi" w:hAnsiTheme="majorHAnsi" w:cstheme="majorHAnsi"/>
           <w:b/>
           <w:bCs/>
+          <w:sz w:val="28"/>
+          <w:szCs w:val="28"/>
         </w:rPr>
         <w:t>Provide a summary (at least one page) of one concept in the paper that you found interesting</w:t>
       </w:r>
@@ -23,6 +27,8 @@
           <w:rFonts w:asciiTheme="majorHAnsi" w:hAnsiTheme="majorHAnsi" w:cstheme="majorHAnsi"/>
           <w:b/>
           <w:bCs/>
+          <w:sz w:val="28"/>
+          <w:szCs w:val="28"/>
         </w:rPr>
         <w:t xml:space="preserve">? </w:t>
       </w:r>
@@ -92,7 +98,19 @@
         <w:rPr>
           <w:rFonts w:asciiTheme="minorHAnsi" w:hAnsiTheme="minorHAnsi" w:cstheme="minorHAnsi"/>
         </w:rPr>
-        <w:t xml:space="preserve">, including </w:t>
+        <w:t xml:space="preserve">, </w:t>
+      </w:r>
+      <w:r>
+        <w:rPr>
+          <w:rFonts w:asciiTheme="minorHAnsi" w:hAnsiTheme="minorHAnsi" w:cstheme="minorHAnsi"/>
+        </w:rPr>
+        <w:t>and</w:t>
+      </w:r>
+      <w:r>
+        <w:rPr>
+          <w:rFonts w:asciiTheme="minorHAnsi" w:hAnsiTheme="minorHAnsi" w:cstheme="minorHAnsi"/>
+        </w:rPr>
+        <w:t xml:space="preserve"> </w:t>
       </w:r>
       <w:r>
         <w:rPr>
@@ -288,13 +306,21 @@
           <w:b/>
           <w:bCs/>
         </w:rPr>
-        <w:t xml:space="preserve">immunosensors: </w:t>
-      </w:r>
-      <w:r>
-        <w:rPr>
-          <w:rFonts w:asciiTheme="minorHAnsi" w:hAnsiTheme="minorHAnsi" w:cstheme="minorHAnsi"/>
-        </w:rPr>
-        <w:t>uses highly specific, and stable antigen-antibody binding properties. Optical and electrochemical detection methods are gaining momentum as promising tools in early detection of cancers</w:t>
+        <w:t>I</w:t>
+      </w:r>
+      <w:r>
+        <w:rPr>
+          <w:rFonts w:asciiTheme="minorHAnsi" w:hAnsiTheme="minorHAnsi" w:cstheme="minorHAnsi"/>
+          <w:b/>
+          <w:bCs/>
+        </w:rPr>
+        <w:t xml:space="preserve">mmunosensors: </w:t>
+      </w:r>
+      <w:r>
+        <w:rPr>
+          <w:rFonts w:asciiTheme="minorHAnsi" w:hAnsiTheme="minorHAnsi" w:cstheme="minorHAnsi"/>
+        </w:rPr>
+        <w:t>uses highly specific, and stable antigen-antibody binding properties. Optical and electrochemical detection methods are gaining momentum in early detection of cancers</w:t>
       </w:r>
       <w:r>
         <w:rPr>
@@ -556,79 +582,266 @@
           <w:rFonts w:asciiTheme="minorHAnsi" w:hAnsiTheme="minorHAnsi" w:cstheme="minorHAnsi"/>
         </w:rPr>
       </w:pPr>
-      <w:r>
-        <w:rPr>
-          <w:rFonts w:asciiTheme="minorHAnsi" w:hAnsiTheme="minorHAnsi" w:cstheme="minorHAnsi"/>
-        </w:rPr>
-        <w:t xml:space="preserve">Biosensors are also categorized according to the transduction method: 1) </w:t>
-      </w:r>
-      <w:r>
-        <w:rPr>
-          <w:rFonts w:asciiTheme="minorHAnsi" w:hAnsiTheme="minorHAnsi" w:cstheme="minorHAnsi"/>
+    </w:p>
+    <w:p>
+      <w:pPr>
+        <w:rPr>
+          <w:rFonts w:asciiTheme="minorHAnsi" w:hAnsiTheme="minorHAnsi" w:cstheme="minorHAnsi"/>
+        </w:rPr>
+      </w:pPr>
+      <w:r>
+        <w:rPr>
+          <w:rFonts w:asciiTheme="minorHAnsi" w:hAnsiTheme="minorHAnsi" w:cstheme="minorHAnsi"/>
+        </w:rPr>
+        <w:t xml:space="preserve">Biosensors are also categorized according to the transduction method: </w:t>
+      </w:r>
+    </w:p>
+    <w:p>
+      <w:pPr>
+        <w:pStyle w:val="ListParagraph"/>
+        <w:numPr>
+          <w:ilvl w:val="0"/>
+          <w:numId w:val="32"/>
+        </w:numPr>
+        <w:rPr>
+          <w:rFonts w:cstheme="minorHAnsi"/>
+          <w:sz w:val="24"/>
+          <w:szCs w:val="24"/>
+        </w:rPr>
+      </w:pPr>
+      <w:r>
+        <w:rPr>
+          <w:rFonts w:cstheme="minorHAnsi"/>
           <w:b/>
           <w:bCs/>
-        </w:rPr>
-        <w:t>electrochemical</w:t>
-      </w:r>
-      <w:r>
-        <w:rPr>
-          <w:rFonts w:asciiTheme="minorHAnsi" w:hAnsiTheme="minorHAnsi" w:cstheme="minorHAnsi"/>
-        </w:rPr>
-        <w:t xml:space="preserve"> depending the nature of the electrochemical changes detected (</w:t>
-      </w:r>
-      <w:proofErr w:type="spellStart"/>
-      <w:r>
-        <w:rPr>
-          <w:rFonts w:asciiTheme="minorHAnsi" w:hAnsiTheme="minorHAnsi" w:cstheme="minorHAnsi"/>
-        </w:rPr>
-        <w:t>amperometric</w:t>
-      </w:r>
-      <w:proofErr w:type="spellEnd"/>
-      <w:r>
-        <w:rPr>
-          <w:rFonts w:asciiTheme="minorHAnsi" w:hAnsiTheme="minorHAnsi" w:cstheme="minorHAnsi"/>
-        </w:rPr>
-        <w:t xml:space="preserve">, potentiometric, impedance and conductometric) 2) </w:t>
-      </w:r>
-      <w:r>
-        <w:rPr>
-          <w:rFonts w:asciiTheme="minorHAnsi" w:hAnsiTheme="minorHAnsi" w:cstheme="minorHAnsi"/>
+          <w:sz w:val="24"/>
+          <w:szCs w:val="24"/>
+        </w:rPr>
+        <w:t>E</w:t>
+      </w:r>
+      <w:r>
+        <w:rPr>
+          <w:rFonts w:cstheme="minorHAnsi"/>
           <w:b/>
           <w:bCs/>
-        </w:rPr>
-        <w:t>calorimetric</w:t>
-      </w:r>
-      <w:r>
-        <w:rPr>
-          <w:rFonts w:asciiTheme="minorHAnsi" w:hAnsiTheme="minorHAnsi" w:cstheme="minorHAnsi"/>
-        </w:rPr>
-        <w:t xml:space="preserve"> based on heat exchange during the chemical or biological reactions 3) </w:t>
-      </w:r>
-      <w:r>
-        <w:rPr>
-          <w:rFonts w:asciiTheme="minorHAnsi" w:hAnsiTheme="minorHAnsi" w:cstheme="minorHAnsi"/>
+          <w:sz w:val="24"/>
+          <w:szCs w:val="24"/>
+        </w:rPr>
+        <w:t>lectrochemical</w:t>
+      </w:r>
+      <w:r>
+        <w:rPr>
+          <w:rFonts w:cstheme="minorHAnsi"/>
           <w:b/>
           <w:bCs/>
-        </w:rPr>
-        <w:t>piezoelectric</w:t>
-      </w:r>
-      <w:r>
-        <w:rPr>
-          <w:rFonts w:asciiTheme="minorHAnsi" w:hAnsiTheme="minorHAnsi" w:cstheme="minorHAnsi"/>
-        </w:rPr>
-        <w:t xml:space="preserve"> where</w:t>
-      </w:r>
-      <w:r>
-        <w:rPr>
-          <w:rFonts w:asciiTheme="minorHAnsi" w:hAnsiTheme="minorHAnsi" w:cstheme="minorHAnsi"/>
-        </w:rPr>
-        <w:t xml:space="preserve"> a shift in signal frequency is correlated to </w:t>
-      </w:r>
-      <w:r>
-        <w:rPr>
-          <w:rFonts w:asciiTheme="minorHAnsi" w:hAnsiTheme="minorHAnsi" w:cstheme="minorHAnsi"/>
-        </w:rPr>
-        <w:t xml:space="preserve">the mass of the analyte to measure 4) </w:t>
+          <w:sz w:val="24"/>
+          <w:szCs w:val="24"/>
+        </w:rPr>
+        <w:t>:</w:t>
+      </w:r>
+      <w:r>
+        <w:rPr>
+          <w:rFonts w:cstheme="minorHAnsi"/>
+          <w:sz w:val="24"/>
+          <w:szCs w:val="24"/>
+        </w:rPr>
+        <w:t xml:space="preserve"> </w:t>
+      </w:r>
+      <w:r>
+        <w:rPr>
+          <w:rFonts w:cstheme="minorHAnsi"/>
+          <w:sz w:val="24"/>
+          <w:szCs w:val="24"/>
+        </w:rPr>
+        <w:t xml:space="preserve">characterized by </w:t>
+      </w:r>
+      <w:r>
+        <w:rPr>
+          <w:rFonts w:cstheme="minorHAnsi"/>
+          <w:sz w:val="24"/>
+          <w:szCs w:val="24"/>
+        </w:rPr>
+        <w:t>the nature of the electrochemical changes detecte</w:t>
+      </w:r>
+      <w:r>
+        <w:rPr>
+          <w:rFonts w:cstheme="minorHAnsi"/>
+          <w:sz w:val="24"/>
+          <w:szCs w:val="24"/>
+        </w:rPr>
+        <w:t>d.</w:t>
+      </w:r>
+    </w:p>
+    <w:p>
+      <w:pPr>
+        <w:pStyle w:val="ListParagraph"/>
+        <w:numPr>
+          <w:ilvl w:val="0"/>
+          <w:numId w:val="33"/>
+        </w:numPr>
+        <w:rPr>
+          <w:rFonts w:cstheme="minorHAnsi"/>
+        </w:rPr>
+      </w:pPr>
+      <w:proofErr w:type="spellStart"/>
+      <w:r>
+        <w:rPr>
+          <w:rFonts w:cstheme="minorHAnsi"/>
+        </w:rPr>
+        <w:t>amperometric</w:t>
+      </w:r>
+      <w:proofErr w:type="spellEnd"/>
+      <w:r>
+        <w:rPr>
+          <w:rFonts w:cstheme="minorHAnsi"/>
+        </w:rPr>
+        <w:t>: measurement of a current from oxidation of an electroactive species</w:t>
+      </w:r>
+      <w:r>
+        <w:rPr>
+          <w:rFonts w:cstheme="minorHAnsi"/>
+        </w:rPr>
+        <w:t>.</w:t>
+      </w:r>
+    </w:p>
+    <w:p>
+      <w:pPr>
+        <w:pStyle w:val="ListParagraph"/>
+        <w:numPr>
+          <w:ilvl w:val="0"/>
+          <w:numId w:val="33"/>
+        </w:numPr>
+        <w:rPr>
+          <w:rFonts w:cstheme="minorHAnsi"/>
+        </w:rPr>
+      </w:pPr>
+      <w:r>
+        <w:rPr>
+          <w:rFonts w:cstheme="minorHAnsi"/>
+        </w:rPr>
+        <w:t>potentiometric</w:t>
+      </w:r>
+      <w:r>
+        <w:rPr>
+          <w:rFonts w:cstheme="minorHAnsi"/>
+        </w:rPr>
+        <w:t xml:space="preserve">: relies on the use of an </w:t>
+      </w:r>
+      <w:proofErr w:type="spellStart"/>
+      <w:r>
+        <w:rPr>
+          <w:rFonts w:cstheme="minorHAnsi"/>
+        </w:rPr>
+        <w:t>ion</w:t>
+      </w:r>
+      <w:proofErr w:type="spellEnd"/>
+      <w:r>
+        <w:rPr>
+          <w:rFonts w:cstheme="minorHAnsi"/>
+        </w:rPr>
+        <w:t>-selective electrode and ion-sensitive field</w:t>
+      </w:r>
+      <w:r>
+        <w:rPr>
+          <w:rFonts w:cstheme="minorHAnsi"/>
+        </w:rPr>
+        <w:t>.</w:t>
+      </w:r>
+    </w:p>
+    <w:p>
+      <w:pPr>
+        <w:pStyle w:val="ListParagraph"/>
+        <w:numPr>
+          <w:ilvl w:val="0"/>
+          <w:numId w:val="33"/>
+        </w:numPr>
+        <w:rPr>
+          <w:rFonts w:cstheme="minorHAnsi"/>
+        </w:rPr>
+      </w:pPr>
+      <w:r>
+        <w:rPr>
+          <w:rFonts w:cstheme="minorHAnsi"/>
+        </w:rPr>
+        <w:t>conductometric</w:t>
+      </w:r>
+      <w:r>
+        <w:rPr>
+          <w:rFonts w:cstheme="minorHAnsi"/>
+        </w:rPr>
+        <w:t>: measurement of electrolyte conductivity</w:t>
+      </w:r>
+      <w:r>
+        <w:rPr>
+          <w:rFonts w:cstheme="minorHAnsi"/>
+        </w:rPr>
+        <w:t xml:space="preserve"> which varies with the changes in concentration of ionic species</w:t>
+      </w:r>
+      <w:r>
+        <w:rPr>
+          <w:rFonts w:cstheme="minorHAnsi"/>
+        </w:rPr>
+        <w:t>.</w:t>
+      </w:r>
+    </w:p>
+    <w:p>
+      <w:pPr>
+        <w:pStyle w:val="ListParagraph"/>
+        <w:numPr>
+          <w:ilvl w:val="0"/>
+          <w:numId w:val="33"/>
+        </w:numPr>
+        <w:spacing w:after="0" w:line="240" w:lineRule="auto"/>
+        <w:rPr>
+          <w:rFonts w:cstheme="minorHAnsi"/>
+        </w:rPr>
+      </w:pPr>
+      <w:r>
+        <w:rPr>
+          <w:rFonts w:cstheme="minorHAnsi"/>
+        </w:rPr>
+        <w:t xml:space="preserve">electrical impedance spectroscopy (EIS): consists of a 3-electrode system, a </w:t>
+      </w:r>
+      <w:proofErr w:type="spellStart"/>
+      <w:r>
+        <w:rPr>
+          <w:rFonts w:cstheme="minorHAnsi"/>
+        </w:rPr>
+        <w:t>potentiostat</w:t>
+      </w:r>
+      <w:proofErr w:type="spellEnd"/>
+      <w:r>
+        <w:rPr>
+          <w:rFonts w:cstheme="minorHAnsi"/>
+        </w:rPr>
+        <w:t xml:space="preserve"> and a frequency response </w:t>
+      </w:r>
+      <w:proofErr w:type="spellStart"/>
+      <w:r>
+        <w:rPr>
+          <w:rFonts w:cstheme="minorHAnsi"/>
+        </w:rPr>
+        <w:t>analyser</w:t>
+      </w:r>
+      <w:proofErr w:type="spellEnd"/>
+      <w:r>
+        <w:rPr>
+          <w:rFonts w:cstheme="minorHAnsi"/>
+        </w:rPr>
+        <w:t xml:space="preserve"> (FRA).</w:t>
+      </w:r>
+    </w:p>
+    <w:p>
+      <w:pPr>
+        <w:rPr>
+          <w:rFonts w:asciiTheme="minorHAnsi" w:hAnsiTheme="minorHAnsi" w:cstheme="minorHAnsi"/>
+        </w:rPr>
+      </w:pPr>
+      <w:r>
+        <w:rPr>
+          <w:rFonts w:asciiTheme="minorHAnsi" w:hAnsiTheme="minorHAnsi" w:cstheme="minorHAnsi"/>
+        </w:rPr>
+        <w:t xml:space="preserve">2) </w:t>
       </w:r>
       <w:r>
         <w:rPr>
@@ -636,13 +849,159 @@
           <w:b/>
           <w:bCs/>
         </w:rPr>
-        <w:t>optical</w:t>
-      </w:r>
-      <w:r>
-        <w:rPr>
-          <w:rFonts w:asciiTheme="minorHAnsi" w:hAnsiTheme="minorHAnsi" w:cstheme="minorHAnsi"/>
-        </w:rPr>
-        <w:t>. Optical based sensors are popular and allow real-time monitoring, one major issue is sensitivity to ambient light</w:t>
+        <w:t>C</w:t>
+      </w:r>
+      <w:r>
+        <w:rPr>
+          <w:rFonts w:asciiTheme="minorHAnsi" w:hAnsiTheme="minorHAnsi" w:cstheme="minorHAnsi"/>
+          <w:b/>
+          <w:bCs/>
+        </w:rPr>
+        <w:t>alorimetric</w:t>
+      </w:r>
+      <w:r>
+        <w:rPr>
+          <w:rFonts w:asciiTheme="minorHAnsi" w:hAnsiTheme="minorHAnsi" w:cstheme="minorHAnsi"/>
+        </w:rPr>
+        <w:t xml:space="preserve">: </w:t>
+      </w:r>
+      <w:r>
+        <w:rPr>
+          <w:rFonts w:asciiTheme="minorHAnsi" w:hAnsiTheme="minorHAnsi" w:cstheme="minorHAnsi"/>
+        </w:rPr>
+        <w:t>based on heat exchange during the chemical or biological reactions</w:t>
+      </w:r>
+      <w:r>
+        <w:rPr>
+          <w:rFonts w:asciiTheme="minorHAnsi" w:hAnsiTheme="minorHAnsi" w:cstheme="minorHAnsi"/>
+        </w:rPr>
+        <w:t>.</w:t>
+      </w:r>
+      <w:r>
+        <w:rPr>
+          <w:rFonts w:asciiTheme="minorHAnsi" w:hAnsiTheme="minorHAnsi" w:cstheme="minorHAnsi"/>
+        </w:rPr>
+        <w:t xml:space="preserve"> </w:t>
+      </w:r>
+    </w:p>
+    <w:p>
+      <w:pPr>
+        <w:rPr>
+          <w:rFonts w:asciiTheme="minorHAnsi" w:hAnsiTheme="minorHAnsi" w:cstheme="minorHAnsi"/>
+        </w:rPr>
+      </w:pPr>
+      <w:r>
+        <w:rPr>
+          <w:rFonts w:asciiTheme="minorHAnsi" w:hAnsiTheme="minorHAnsi" w:cstheme="minorHAnsi"/>
+        </w:rPr>
+        <w:t xml:space="preserve">3) </w:t>
+      </w:r>
+      <w:r>
+        <w:rPr>
+          <w:rFonts w:asciiTheme="minorHAnsi" w:hAnsiTheme="minorHAnsi" w:cstheme="minorHAnsi"/>
+          <w:b/>
+          <w:bCs/>
+        </w:rPr>
+        <w:t>P</w:t>
+      </w:r>
+      <w:r>
+        <w:rPr>
+          <w:rFonts w:asciiTheme="minorHAnsi" w:hAnsiTheme="minorHAnsi" w:cstheme="minorHAnsi"/>
+          <w:b/>
+          <w:bCs/>
+        </w:rPr>
+        <w:t>iezoelectric</w:t>
+      </w:r>
+      <w:r>
+        <w:rPr>
+          <w:rFonts w:asciiTheme="minorHAnsi" w:hAnsiTheme="minorHAnsi" w:cstheme="minorHAnsi"/>
+          <w:b/>
+          <w:bCs/>
+        </w:rPr>
+        <w:t>:</w:t>
+      </w:r>
+      <w:r>
+        <w:rPr>
+          <w:rFonts w:asciiTheme="minorHAnsi" w:hAnsiTheme="minorHAnsi" w:cstheme="minorHAnsi"/>
+        </w:rPr>
+        <w:t xml:space="preserve"> </w:t>
+      </w:r>
+      <w:r>
+        <w:rPr>
+          <w:rFonts w:asciiTheme="minorHAnsi" w:hAnsiTheme="minorHAnsi" w:cstheme="minorHAnsi"/>
+        </w:rPr>
+        <w:t xml:space="preserve">a shift in signal frequency is correlated to </w:t>
+      </w:r>
+      <w:r>
+        <w:rPr>
+          <w:rFonts w:asciiTheme="minorHAnsi" w:hAnsiTheme="minorHAnsi" w:cstheme="minorHAnsi"/>
+        </w:rPr>
+        <w:t>the mass of the analyte to measure</w:t>
+      </w:r>
+      <w:r>
+        <w:rPr>
+          <w:rFonts w:asciiTheme="minorHAnsi" w:hAnsiTheme="minorHAnsi" w:cstheme="minorHAnsi"/>
+        </w:rPr>
+        <w:t>.</w:t>
+      </w:r>
+      <w:r>
+        <w:rPr>
+          <w:rFonts w:asciiTheme="minorHAnsi" w:hAnsiTheme="minorHAnsi" w:cstheme="minorHAnsi"/>
+        </w:rPr>
+        <w:t xml:space="preserve"> </w:t>
+      </w:r>
+    </w:p>
+    <w:p>
+      <w:pPr>
+        <w:rPr>
+          <w:rFonts w:asciiTheme="minorHAnsi" w:hAnsiTheme="minorHAnsi" w:cstheme="minorHAnsi"/>
+        </w:rPr>
+      </w:pPr>
+      <w:r>
+        <w:rPr>
+          <w:rFonts w:asciiTheme="minorHAnsi" w:hAnsiTheme="minorHAnsi" w:cstheme="minorHAnsi"/>
+        </w:rPr>
+        <w:t xml:space="preserve">4) </w:t>
+      </w:r>
+      <w:r>
+        <w:rPr>
+          <w:rFonts w:asciiTheme="minorHAnsi" w:hAnsiTheme="minorHAnsi" w:cstheme="minorHAnsi"/>
+          <w:b/>
+          <w:bCs/>
+        </w:rPr>
+        <w:t>O</w:t>
+      </w:r>
+      <w:r>
+        <w:rPr>
+          <w:rFonts w:asciiTheme="minorHAnsi" w:hAnsiTheme="minorHAnsi" w:cstheme="minorHAnsi"/>
+          <w:b/>
+          <w:bCs/>
+        </w:rPr>
+        <w:t>ptical</w:t>
+      </w:r>
+      <w:r>
+        <w:rPr>
+          <w:rFonts w:asciiTheme="minorHAnsi" w:hAnsiTheme="minorHAnsi" w:cstheme="minorHAnsi"/>
+        </w:rPr>
+        <w:t>:</w:t>
+      </w:r>
+      <w:r>
+        <w:rPr>
+          <w:rFonts w:asciiTheme="minorHAnsi" w:hAnsiTheme="minorHAnsi" w:cstheme="minorHAnsi"/>
+        </w:rPr>
+        <w:t xml:space="preserve"> </w:t>
+      </w:r>
+      <w:r>
+        <w:rPr>
+          <w:rFonts w:asciiTheme="minorHAnsi" w:hAnsiTheme="minorHAnsi" w:cstheme="minorHAnsi"/>
+        </w:rPr>
+        <w:t>o</w:t>
+      </w:r>
+      <w:r>
+        <w:rPr>
+          <w:rFonts w:asciiTheme="minorHAnsi" w:hAnsiTheme="minorHAnsi" w:cstheme="minorHAnsi"/>
+        </w:rPr>
+        <w:t>ptical based sensors are popular and allow real-time monitoring, one major issue is sensitivity to ambient light</w:t>
       </w:r>
       <w:r>
         <w:rPr>
@@ -696,18 +1055,35 @@
           <w:sz w:val="24"/>
           <w:szCs w:val="24"/>
         </w:rPr>
-        <w:t xml:space="preserve"> It is a label free technique which does not require radioactive or fluorescent tagging compounds. They can detect binding by molecules up to 2 </w:t>
-      </w:r>
-      <w:proofErr w:type="spellStart"/>
+        <w:t xml:space="preserve"> It is a label free technique which does not require </w:t>
+      </w:r>
       <w:r>
         <w:rPr>
           <w:rFonts w:cstheme="minorHAnsi"/>
           <w:sz w:val="24"/>
           <w:szCs w:val="24"/>
         </w:rPr>
-        <w:t>kDa.</w:t>
+        <w:lastRenderedPageBreak/>
+        <w:t xml:space="preserve">radioactive or fluorescent tagging compounds. They can detect binding by molecules up to 2 </w:t>
+      </w:r>
+      <w:proofErr w:type="spellStart"/>
+      <w:r>
+        <w:rPr>
+          <w:rFonts w:cstheme="minorHAnsi"/>
+          <w:sz w:val="24"/>
+          <w:szCs w:val="24"/>
+        </w:rPr>
+        <w:t>kDa</w:t>
       </w:r>
       <w:proofErr w:type="spellEnd"/>
+      <w:r>
+        <w:rPr>
+          <w:rFonts w:cstheme="minorHAnsi"/>
+          <w:sz w:val="24"/>
+          <w:szCs w:val="24"/>
+        </w:rPr>
+        <w:t>.</w:t>
+      </w:r>
     </w:p>
     <w:p>
       <w:pPr>
@@ -754,7 +1130,7 @@
           <w:sz w:val="24"/>
           <w:szCs w:val="24"/>
         </w:rPr>
-        <w:t xml:space="preserve"> immobilized molecule which has been tagged with c</w:t>
+        <w:t xml:space="preserve"> immobilized molecule which has been tagged with chemiluminescence species</w:t>
       </w:r>
       <w:r>
         <w:rPr>
@@ -762,7 +1138,7 @@
           <w:sz w:val="24"/>
           <w:szCs w:val="24"/>
         </w:rPr>
-        <w:t xml:space="preserve">hemiluminescence </w:t>
+        <w:t>,</w:t>
       </w:r>
       <w:r>
         <w:rPr>
@@ -770,7 +1146,7 @@
           <w:sz w:val="24"/>
           <w:szCs w:val="24"/>
         </w:rPr>
-        <w:t>species</w:t>
+        <w:t xml:space="preserve"> generates light detected </w:t>
       </w:r>
       <w:r>
         <w:rPr>
@@ -778,7 +1154,7 @@
           <w:sz w:val="24"/>
           <w:szCs w:val="24"/>
         </w:rPr>
-        <w:t>,</w:t>
+        <w:t>by a</w:t>
       </w:r>
       <w:r>
         <w:rPr>
@@ -794,7 +1170,7 @@
           <w:sz w:val="24"/>
           <w:szCs w:val="24"/>
         </w:rPr>
-        <w:t xml:space="preserve">generates light detected </w:t>
+        <w:t>photo multiplier tube (PMT).</w:t>
       </w:r>
       <w:r>
         <w:rPr>
@@ -802,7 +1178,7 @@
           <w:sz w:val="24"/>
           <w:szCs w:val="24"/>
         </w:rPr>
-        <w:t>by a</w:t>
+        <w:t xml:space="preserve"> </w:t>
       </w:r>
       <w:r>
         <w:rPr>
@@ -810,7 +1186,7 @@
           <w:sz w:val="24"/>
           <w:szCs w:val="24"/>
         </w:rPr>
-        <w:t xml:space="preserve"> </w:t>
+        <w:t>The</w:t>
       </w:r>
       <w:r>
         <w:rPr>
@@ -818,15 +1194,7 @@
           <w:sz w:val="24"/>
           <w:szCs w:val="24"/>
         </w:rPr>
-        <w:t>photo multiplier tube (PMT).</w:t>
-      </w:r>
-      <w:r>
-        <w:rPr>
-          <w:rFonts w:cstheme="minorHAnsi"/>
-          <w:sz w:val="24"/>
-          <w:szCs w:val="24"/>
-        </w:rPr>
-        <w:t xml:space="preserve"> This tool</w:t>
+        <w:t xml:space="preserve"> tool</w:t>
       </w:r>
       <w:r>
         <w:rPr>
@@ -898,7 +1266,6 @@
           <w:sz w:val="24"/>
           <w:szCs w:val="24"/>
         </w:rPr>
-        <w:lastRenderedPageBreak/>
         <w:t>Fluorescence based sensors</w:t>
       </w:r>
       <w:r>
@@ -1119,7 +1486,23 @@
           <w:sz w:val="24"/>
           <w:szCs w:val="24"/>
         </w:rPr>
-        <w:t xml:space="preserve"> These are miniaturized high performance sensors, with high sensitivity and low detection limits.</w:t>
+        <w:t xml:space="preserve"> </w:t>
+      </w:r>
+      <w:r>
+        <w:rPr>
+          <w:rFonts w:cstheme="minorHAnsi"/>
+          <w:sz w:val="24"/>
+          <w:szCs w:val="24"/>
+        </w:rPr>
+        <w:t>They</w:t>
+      </w:r>
+      <w:r>
+        <w:rPr>
+          <w:rFonts w:cstheme="minorHAnsi"/>
+          <w:sz w:val="24"/>
+          <w:szCs w:val="24"/>
+        </w:rPr>
+        <w:t xml:space="preserve"> are miniaturized high performance sensors, with high sensitivity and low detection limits.</w:t>
       </w:r>
     </w:p>
     <w:p>
@@ -1186,31 +1569,49 @@
         <w:rPr>
           <w:rFonts w:asciiTheme="minorHAnsi" w:hAnsiTheme="minorHAnsi" w:cstheme="minorHAnsi"/>
         </w:rPr>
-        <w:t xml:space="preserve"> is not a requirement, simple buffer solutions are used </w:t>
-      </w:r>
-      <w:r>
-        <w:rPr>
-          <w:rFonts w:asciiTheme="minorHAnsi" w:hAnsiTheme="minorHAnsi" w:cstheme="minorHAnsi"/>
-        </w:rPr>
-        <w:t xml:space="preserve">instead </w:t>
-      </w:r>
-      <w:r>
-        <w:rPr>
-          <w:rFonts w:asciiTheme="minorHAnsi" w:hAnsiTheme="minorHAnsi" w:cstheme="minorHAnsi"/>
-        </w:rPr>
-        <w:t>due to to</w:t>
-      </w:r>
-      <w:r>
-        <w:rPr>
-          <w:rFonts w:asciiTheme="minorHAnsi" w:hAnsiTheme="minorHAnsi" w:cstheme="minorHAnsi"/>
-        </w:rPr>
-        <w:t xml:space="preserve"> their low complexity overhead and che</w:t>
-      </w:r>
-      <w:r>
-        <w:rPr>
-          <w:rFonts w:asciiTheme="minorHAnsi" w:hAnsiTheme="minorHAnsi" w:cstheme="minorHAnsi"/>
-        </w:rPr>
-        <w:t>aper making</w:t>
+        <w:t xml:space="preserve"> is not a requirement, simple buffer solutions are </w:t>
+      </w:r>
+      <w:r>
+        <w:rPr>
+          <w:rFonts w:asciiTheme="minorHAnsi" w:hAnsiTheme="minorHAnsi" w:cstheme="minorHAnsi"/>
+        </w:rPr>
+        <w:t xml:space="preserve">preferred </w:t>
+      </w:r>
+      <w:r>
+        <w:rPr>
+          <w:rFonts w:asciiTheme="minorHAnsi" w:hAnsiTheme="minorHAnsi" w:cstheme="minorHAnsi"/>
+        </w:rPr>
+        <w:t>due to</w:t>
+      </w:r>
+      <w:r>
+        <w:rPr>
+          <w:rFonts w:asciiTheme="minorHAnsi" w:hAnsiTheme="minorHAnsi" w:cstheme="minorHAnsi"/>
+        </w:rPr>
+        <w:t xml:space="preserve"> their low complexity overhead and </w:t>
+      </w:r>
+      <w:r>
+        <w:rPr>
+          <w:rFonts w:asciiTheme="minorHAnsi" w:hAnsiTheme="minorHAnsi" w:cstheme="minorHAnsi"/>
+        </w:rPr>
+        <w:t xml:space="preserve">are </w:t>
+      </w:r>
+      <w:r>
+        <w:rPr>
+          <w:rFonts w:asciiTheme="minorHAnsi" w:hAnsiTheme="minorHAnsi" w:cstheme="minorHAnsi"/>
+        </w:rPr>
+        <w:t>che</w:t>
+      </w:r>
+      <w:r>
+        <w:rPr>
+          <w:rFonts w:asciiTheme="minorHAnsi" w:hAnsiTheme="minorHAnsi" w:cstheme="minorHAnsi"/>
+        </w:rPr>
+        <w:t>aper</w:t>
+      </w:r>
+      <w:r>
+        <w:rPr>
+          <w:rFonts w:asciiTheme="minorHAnsi" w:hAnsiTheme="minorHAnsi" w:cstheme="minorHAnsi"/>
+        </w:rPr>
+        <w:t xml:space="preserve"> to make</w:t>
       </w:r>
       <w:r>
         <w:rPr>
@@ -1222,7 +1623,43 @@
         <w:rPr>
           <w:rFonts w:asciiTheme="minorHAnsi" w:hAnsiTheme="minorHAnsi" w:cstheme="minorHAnsi"/>
         </w:rPr>
-        <w:t xml:space="preserve"> One promising future research is the development of disposable, easy to use at home biosensors for medical diagnostics avoiding laboratory analyses.</w:t>
+        <w:t xml:space="preserve"> </w:t>
+      </w:r>
+      <w:r>
+        <w:rPr>
+          <w:rFonts w:asciiTheme="minorHAnsi" w:hAnsiTheme="minorHAnsi" w:cstheme="minorHAnsi"/>
+        </w:rPr>
+        <w:t xml:space="preserve">One promising </w:t>
+      </w:r>
+      <w:r>
+        <w:rPr>
+          <w:rFonts w:asciiTheme="minorHAnsi" w:hAnsiTheme="minorHAnsi" w:cstheme="minorHAnsi"/>
+        </w:rPr>
+        <w:t>research is the development of disposable, easy to use at</w:t>
+      </w:r>
+      <w:r>
+        <w:rPr>
+          <w:rFonts w:asciiTheme="minorHAnsi" w:hAnsiTheme="minorHAnsi" w:cstheme="minorHAnsi"/>
+        </w:rPr>
+        <w:t>-</w:t>
+      </w:r>
+      <w:r>
+        <w:rPr>
+          <w:rFonts w:asciiTheme="minorHAnsi" w:hAnsiTheme="minorHAnsi" w:cstheme="minorHAnsi"/>
+        </w:rPr>
+        <w:t xml:space="preserve">home biosensors for medical diagnostics </w:t>
+      </w:r>
+      <w:r>
+        <w:rPr>
+          <w:rFonts w:asciiTheme="minorHAnsi" w:hAnsiTheme="minorHAnsi" w:cstheme="minorHAnsi"/>
+        </w:rPr>
+        <w:t>saving on</w:t>
+      </w:r>
+      <w:r>
+        <w:rPr>
+          <w:rFonts w:asciiTheme="minorHAnsi" w:hAnsiTheme="minorHAnsi" w:cstheme="minorHAnsi"/>
+        </w:rPr>
+        <w:t xml:space="preserve"> laboratory analyses.</w:t>
       </w:r>
     </w:p>
     <w:p>
@@ -1238,6 +1675,8 @@
           <w:rFonts w:asciiTheme="majorHAnsi" w:hAnsiTheme="majorHAnsi" w:cstheme="majorHAnsi"/>
           <w:b/>
           <w:bCs/>
+          <w:sz w:val="28"/>
+          <w:szCs w:val="28"/>
         </w:rPr>
       </w:pPr>
       <w:r>
@@ -1245,6 +1684,8 @@
           <w:rFonts w:asciiTheme="majorHAnsi" w:hAnsiTheme="majorHAnsi" w:cstheme="majorHAnsi"/>
           <w:b/>
           <w:bCs/>
+          <w:sz w:val="28"/>
+          <w:szCs w:val="28"/>
         </w:rPr>
         <w:t>Note how your knowledge of receptor-ligand interactions could help you in determining a new approach for a biomedical engineering application</w:t>
       </w:r>
@@ -3131,6 +3572,95 @@
     </w:lvl>
   </w:abstractNum>
   <w:abstractNum w:abstractNumId="16" w15:restartNumberingAfterBreak="0">
+    <w:nsid w:val="4C912C6A"/>
+    <w:multiLevelType w:val="hybridMultilevel"/>
+    <w:tmpl w:val="5BE24E9C"/>
+    <w:lvl w:ilvl="0" w:tplc="DA4888B0">
+      <w:start w:val="1"/>
+      <w:numFmt w:val="decimal"/>
+      <w:lvlText w:val="%1)"/>
+      <w:lvlJc w:val="left"/>
+      <w:pPr>
+        <w:ind w:left="360" w:hanging="360"/>
+      </w:pPr>
+      <w:rPr>
+        <w:rFonts w:hint="default"/>
+      </w:rPr>
+    </w:lvl>
+    <w:lvl w:ilvl="1" w:tplc="04090019" w:tentative="1">
+      <w:start w:val="1"/>
+      <w:numFmt w:val="lowerLetter"/>
+      <w:lvlText w:val="%2."/>
+      <w:lvlJc w:val="left"/>
+      <w:pPr>
+        <w:ind w:left="1080" w:hanging="360"/>
+      </w:pPr>
+    </w:lvl>
+    <w:lvl w:ilvl="2" w:tplc="0409001B" w:tentative="1">
+      <w:start w:val="1"/>
+      <w:numFmt w:val="lowerRoman"/>
+      <w:lvlText w:val="%3."/>
+      <w:lvlJc w:val="right"/>
+      <w:pPr>
+        <w:ind w:left="1800" w:hanging="180"/>
+      </w:pPr>
+    </w:lvl>
+    <w:lvl w:ilvl="3" w:tplc="0409000F" w:tentative="1">
+      <w:start w:val="1"/>
+      <w:numFmt w:val="decimal"/>
+      <w:lvlText w:val="%4."/>
+      <w:lvlJc w:val="left"/>
+      <w:pPr>
+        <w:ind w:left="2520" w:hanging="360"/>
+      </w:pPr>
+    </w:lvl>
+    <w:lvl w:ilvl="4" w:tplc="04090019" w:tentative="1">
+      <w:start w:val="1"/>
+      <w:numFmt w:val="lowerLetter"/>
+      <w:lvlText w:val="%5."/>
+      <w:lvlJc w:val="left"/>
+      <w:pPr>
+        <w:ind w:left="3240" w:hanging="360"/>
+      </w:pPr>
+    </w:lvl>
+    <w:lvl w:ilvl="5" w:tplc="0409001B" w:tentative="1">
+      <w:start w:val="1"/>
+      <w:numFmt w:val="lowerRoman"/>
+      <w:lvlText w:val="%6."/>
+      <w:lvlJc w:val="right"/>
+      <w:pPr>
+        <w:ind w:left="3960" w:hanging="180"/>
+      </w:pPr>
+    </w:lvl>
+    <w:lvl w:ilvl="6" w:tplc="0409000F" w:tentative="1">
+      <w:start w:val="1"/>
+      <w:numFmt w:val="decimal"/>
+      <w:lvlText w:val="%7."/>
+      <w:lvlJc w:val="left"/>
+      <w:pPr>
+        <w:ind w:left="4680" w:hanging="360"/>
+      </w:pPr>
+    </w:lvl>
+    <w:lvl w:ilvl="7" w:tplc="04090019" w:tentative="1">
+      <w:start w:val="1"/>
+      <w:numFmt w:val="lowerLetter"/>
+      <w:lvlText w:val="%8."/>
+      <w:lvlJc w:val="left"/>
+      <w:pPr>
+        <w:ind w:left="5400" w:hanging="360"/>
+      </w:pPr>
+    </w:lvl>
+    <w:lvl w:ilvl="8" w:tplc="0409001B" w:tentative="1">
+      <w:start w:val="1"/>
+      <w:numFmt w:val="lowerRoman"/>
+      <w:lvlText w:val="%9."/>
+      <w:lvlJc w:val="right"/>
+      <w:pPr>
+        <w:ind w:left="6120" w:hanging="180"/>
+      </w:pPr>
+    </w:lvl>
+  </w:abstractNum>
+  <w:abstractNum w:abstractNumId="17" w15:restartNumberingAfterBreak="0">
     <w:nsid w:val="4EC35E88"/>
     <w:multiLevelType w:val="hybridMultilevel"/>
     <w:tmpl w:val="A8AA3310"/>
@@ -3243,7 +3773,7 @@
       </w:rPr>
     </w:lvl>
   </w:abstractNum>
-  <w:abstractNum w:abstractNumId="17" w15:restartNumberingAfterBreak="0">
+  <w:abstractNum w:abstractNumId="18" w15:restartNumberingAfterBreak="0">
     <w:nsid w:val="52D15F71"/>
     <w:multiLevelType w:val="hybridMultilevel"/>
     <w:tmpl w:val="587630B8"/>
@@ -3356,7 +3886,7 @@
       </w:rPr>
     </w:lvl>
   </w:abstractNum>
-  <w:abstractNum w:abstractNumId="18" w15:restartNumberingAfterBreak="0">
+  <w:abstractNum w:abstractNumId="19" w15:restartNumberingAfterBreak="0">
     <w:nsid w:val="53CC6D9B"/>
     <w:multiLevelType w:val="hybridMultilevel"/>
     <w:tmpl w:val="9FBA4BF0"/>
@@ -3469,7 +3999,7 @@
       </w:rPr>
     </w:lvl>
   </w:abstractNum>
-  <w:abstractNum w:abstractNumId="19" w15:restartNumberingAfterBreak="0">
+  <w:abstractNum w:abstractNumId="20" w15:restartNumberingAfterBreak="0">
     <w:nsid w:val="54A20769"/>
     <w:multiLevelType w:val="hybridMultilevel"/>
     <w:tmpl w:val="838AAB1C"/>
@@ -3558,7 +4088,7 @@
       </w:pPr>
     </w:lvl>
   </w:abstractNum>
-  <w:abstractNum w:abstractNumId="20" w15:restartNumberingAfterBreak="0">
+  <w:abstractNum w:abstractNumId="21" w15:restartNumberingAfterBreak="0">
     <w:nsid w:val="55294C51"/>
     <w:multiLevelType w:val="hybridMultilevel"/>
     <w:tmpl w:val="00F29136"/>
@@ -3671,7 +4201,7 @@
       </w:rPr>
     </w:lvl>
   </w:abstractNum>
-  <w:abstractNum w:abstractNumId="21" w15:restartNumberingAfterBreak="0">
+  <w:abstractNum w:abstractNumId="22" w15:restartNumberingAfterBreak="0">
     <w:nsid w:val="570C235A"/>
     <w:multiLevelType w:val="hybridMultilevel"/>
     <w:tmpl w:val="C0E0D410"/>
@@ -3784,7 +4314,7 @@
       </w:rPr>
     </w:lvl>
   </w:abstractNum>
-  <w:abstractNum w:abstractNumId="22" w15:restartNumberingAfterBreak="0">
+  <w:abstractNum w:abstractNumId="23" w15:restartNumberingAfterBreak="0">
     <w:nsid w:val="57D662A4"/>
     <w:multiLevelType w:val="hybridMultilevel"/>
     <w:tmpl w:val="EA30D0D4"/>
@@ -3897,7 +4427,7 @@
       </w:rPr>
     </w:lvl>
   </w:abstractNum>
-  <w:abstractNum w:abstractNumId="23" w15:restartNumberingAfterBreak="0">
+  <w:abstractNum w:abstractNumId="24" w15:restartNumberingAfterBreak="0">
     <w:nsid w:val="58366830"/>
     <w:multiLevelType w:val="hybridMultilevel"/>
     <w:tmpl w:val="75D606E0"/>
@@ -4010,7 +4540,7 @@
       </w:rPr>
     </w:lvl>
   </w:abstractNum>
-  <w:abstractNum w:abstractNumId="24" w15:restartNumberingAfterBreak="0">
+  <w:abstractNum w:abstractNumId="25" w15:restartNumberingAfterBreak="0">
     <w:nsid w:val="5B6446C4"/>
     <w:multiLevelType w:val="hybridMultilevel"/>
     <w:tmpl w:val="8ACC5F82"/>
@@ -4123,7 +4653,7 @@
       </w:rPr>
     </w:lvl>
   </w:abstractNum>
-  <w:abstractNum w:abstractNumId="25" w15:restartNumberingAfterBreak="0">
+  <w:abstractNum w:abstractNumId="26" w15:restartNumberingAfterBreak="0">
     <w:nsid w:val="5BF21F7D"/>
     <w:multiLevelType w:val="hybridMultilevel"/>
     <w:tmpl w:val="522862AC"/>
@@ -4236,7 +4766,7 @@
       </w:rPr>
     </w:lvl>
   </w:abstractNum>
-  <w:abstractNum w:abstractNumId="26" w15:restartNumberingAfterBreak="0">
+  <w:abstractNum w:abstractNumId="27" w15:restartNumberingAfterBreak="0">
     <w:nsid w:val="5E913835"/>
     <w:multiLevelType w:val="hybridMultilevel"/>
     <w:tmpl w:val="686697EC"/>
@@ -4349,7 +4879,7 @@
       </w:rPr>
     </w:lvl>
   </w:abstractNum>
-  <w:abstractNum w:abstractNumId="27" w15:restartNumberingAfterBreak="0">
+  <w:abstractNum w:abstractNumId="28" w15:restartNumberingAfterBreak="0">
     <w:nsid w:val="60E20FA5"/>
     <w:multiLevelType w:val="hybridMultilevel"/>
     <w:tmpl w:val="F1085BDE"/>
@@ -4438,7 +4968,7 @@
       </w:pPr>
     </w:lvl>
   </w:abstractNum>
-  <w:abstractNum w:abstractNumId="28" w15:restartNumberingAfterBreak="0">
+  <w:abstractNum w:abstractNumId="29" w15:restartNumberingAfterBreak="0">
     <w:nsid w:val="6BB37579"/>
     <w:multiLevelType w:val="hybridMultilevel"/>
     <w:tmpl w:val="C53AD41E"/>
@@ -4551,7 +5081,7 @@
       </w:rPr>
     </w:lvl>
   </w:abstractNum>
-  <w:abstractNum w:abstractNumId="29" w15:restartNumberingAfterBreak="0">
+  <w:abstractNum w:abstractNumId="30" w15:restartNumberingAfterBreak="0">
     <w:nsid w:val="75A16BF1"/>
     <w:multiLevelType w:val="hybridMultilevel"/>
     <w:tmpl w:val="70E46BA0"/>
@@ -4664,7 +5194,120 @@
       </w:rPr>
     </w:lvl>
   </w:abstractNum>
-  <w:abstractNum w:abstractNumId="30" w15:restartNumberingAfterBreak="0">
+  <w:abstractNum w:abstractNumId="31" w15:restartNumberingAfterBreak="0">
+    <w:nsid w:val="798541F0"/>
+    <w:multiLevelType w:val="hybridMultilevel"/>
+    <w:tmpl w:val="8820A5DC"/>
+    <w:lvl w:ilvl="0" w:tplc="04090001">
+      <w:start w:val="1"/>
+      <w:numFmt w:val="bullet"/>
+      <w:lvlText w:val=""/>
+      <w:lvlJc w:val="left"/>
+      <w:pPr>
+        <w:ind w:left="720" w:hanging="360"/>
+      </w:pPr>
+      <w:rPr>
+        <w:rFonts w:ascii="Symbol" w:hAnsi="Symbol" w:hint="default"/>
+      </w:rPr>
+    </w:lvl>
+    <w:lvl w:ilvl="1" w:tplc="04090003" w:tentative="1">
+      <w:start w:val="1"/>
+      <w:numFmt w:val="bullet"/>
+      <w:lvlText w:val="o"/>
+      <w:lvlJc w:val="left"/>
+      <w:pPr>
+        <w:ind w:left="1440" w:hanging="360"/>
+      </w:pPr>
+      <w:rPr>
+        <w:rFonts w:ascii="Courier New" w:hAnsi="Courier New" w:cs="Courier New" w:hint="default"/>
+      </w:rPr>
+    </w:lvl>
+    <w:lvl w:ilvl="2" w:tplc="04090005" w:tentative="1">
+      <w:start w:val="1"/>
+      <w:numFmt w:val="bullet"/>
+      <w:lvlText w:val=""/>
+      <w:lvlJc w:val="left"/>
+      <w:pPr>
+        <w:ind w:left="2160" w:hanging="360"/>
+      </w:pPr>
+      <w:rPr>
+        <w:rFonts w:ascii="Wingdings" w:hAnsi="Wingdings" w:hint="default"/>
+      </w:rPr>
+    </w:lvl>
+    <w:lvl w:ilvl="3" w:tplc="04090001" w:tentative="1">
+      <w:start w:val="1"/>
+      <w:numFmt w:val="bullet"/>
+      <w:lvlText w:val=""/>
+      <w:lvlJc w:val="left"/>
+      <w:pPr>
+        <w:ind w:left="2880" w:hanging="360"/>
+      </w:pPr>
+      <w:rPr>
+        <w:rFonts w:ascii="Symbol" w:hAnsi="Symbol" w:hint="default"/>
+      </w:rPr>
+    </w:lvl>
+    <w:lvl w:ilvl="4" w:tplc="04090003" w:tentative="1">
+      <w:start w:val="1"/>
+      <w:numFmt w:val="bullet"/>
+      <w:lvlText w:val="o"/>
+      <w:lvlJc w:val="left"/>
+      <w:pPr>
+        <w:ind w:left="3600" w:hanging="360"/>
+      </w:pPr>
+      <w:rPr>
+        <w:rFonts w:ascii="Courier New" w:hAnsi="Courier New" w:cs="Courier New" w:hint="default"/>
+      </w:rPr>
+    </w:lvl>
+    <w:lvl w:ilvl="5" w:tplc="04090005" w:tentative="1">
+      <w:start w:val="1"/>
+      <w:numFmt w:val="bullet"/>
+      <w:lvlText w:val=""/>
+      <w:lvlJc w:val="left"/>
+      <w:pPr>
+        <w:ind w:left="4320" w:hanging="360"/>
+      </w:pPr>
+      <w:rPr>
+        <w:rFonts w:ascii="Wingdings" w:hAnsi="Wingdings" w:hint="default"/>
+      </w:rPr>
+    </w:lvl>
+    <w:lvl w:ilvl="6" w:tplc="04090001" w:tentative="1">
+      <w:start w:val="1"/>
+      <w:numFmt w:val="bullet"/>
+      <w:lvlText w:val=""/>
+      <w:lvlJc w:val="left"/>
+      <w:pPr>
+        <w:ind w:left="5040" w:hanging="360"/>
+      </w:pPr>
+      <w:rPr>
+        <w:rFonts w:ascii="Symbol" w:hAnsi="Symbol" w:hint="default"/>
+      </w:rPr>
+    </w:lvl>
+    <w:lvl w:ilvl="7" w:tplc="04090003" w:tentative="1">
+      <w:start w:val="1"/>
+      <w:numFmt w:val="bullet"/>
+      <w:lvlText w:val="o"/>
+      <w:lvlJc w:val="left"/>
+      <w:pPr>
+        <w:ind w:left="5760" w:hanging="360"/>
+      </w:pPr>
+      <w:rPr>
+        <w:rFonts w:ascii="Courier New" w:hAnsi="Courier New" w:cs="Courier New" w:hint="default"/>
+      </w:rPr>
+    </w:lvl>
+    <w:lvl w:ilvl="8" w:tplc="04090005" w:tentative="1">
+      <w:start w:val="1"/>
+      <w:numFmt w:val="bullet"/>
+      <w:lvlText w:val=""/>
+      <w:lvlJc w:val="left"/>
+      <w:pPr>
+        <w:ind w:left="6480" w:hanging="360"/>
+      </w:pPr>
+      <w:rPr>
+        <w:rFonts w:ascii="Wingdings" w:hAnsi="Wingdings" w:hint="default"/>
+      </w:rPr>
+    </w:lvl>
+  </w:abstractNum>
+  <w:abstractNum w:abstractNumId="32" w15:restartNumberingAfterBreak="0">
     <w:nsid w:val="7DDD6C9B"/>
     <w:multiLevelType w:val="hybridMultilevel"/>
     <w:tmpl w:val="9BE8A15A"/>
@@ -4787,16 +5430,16 @@
     <w:abstractNumId w:val="10"/>
   </w:num>
   <w:num w:numId="4" w16cid:durableId="865556767">
-    <w:abstractNumId w:val="27"/>
+    <w:abstractNumId w:val="28"/>
   </w:num>
   <w:num w:numId="5" w16cid:durableId="1168130446">
     <w:abstractNumId w:val="9"/>
   </w:num>
   <w:num w:numId="6" w16cid:durableId="144904291">
-    <w:abstractNumId w:val="20"/>
+    <w:abstractNumId w:val="21"/>
   </w:num>
   <w:num w:numId="7" w16cid:durableId="783307723">
-    <w:abstractNumId w:val="19"/>
+    <w:abstractNumId w:val="20"/>
   </w:num>
   <w:num w:numId="8" w16cid:durableId="1648516089">
     <w:abstractNumId w:val="2"/>
@@ -4808,7 +5451,7 @@
     <w:abstractNumId w:val="1"/>
   </w:num>
   <w:num w:numId="11" w16cid:durableId="1754080240">
-    <w:abstractNumId w:val="24"/>
+    <w:abstractNumId w:val="25"/>
   </w:num>
   <w:num w:numId="12" w16cid:durableId="1823038665">
     <w:abstractNumId w:val="0"/>
@@ -4817,16 +5460,16 @@
     <w:abstractNumId w:val="7"/>
   </w:num>
   <w:num w:numId="14" w16cid:durableId="442725010">
-    <w:abstractNumId w:val="26"/>
+    <w:abstractNumId w:val="27"/>
   </w:num>
   <w:num w:numId="15" w16cid:durableId="406611283">
     <w:abstractNumId w:val="8"/>
   </w:num>
   <w:num w:numId="16" w16cid:durableId="244341858">
-    <w:abstractNumId w:val="21"/>
+    <w:abstractNumId w:val="22"/>
   </w:num>
   <w:num w:numId="17" w16cid:durableId="1831099623">
-    <w:abstractNumId w:val="29"/>
+    <w:abstractNumId w:val="30"/>
   </w:num>
   <w:num w:numId="18" w16cid:durableId="77602603">
     <w:abstractNumId w:val="12"/>
@@ -4835,13 +5478,13 @@
     <w:abstractNumId w:val="5"/>
   </w:num>
   <w:num w:numId="20" w16cid:durableId="40370820">
-    <w:abstractNumId w:val="17"/>
+    <w:abstractNumId w:val="18"/>
   </w:num>
   <w:num w:numId="21" w16cid:durableId="454451421">
-    <w:abstractNumId w:val="28"/>
+    <w:abstractNumId w:val="29"/>
   </w:num>
   <w:num w:numId="22" w16cid:durableId="724375420">
-    <w:abstractNumId w:val="18"/>
+    <w:abstractNumId w:val="19"/>
   </w:num>
   <w:num w:numId="23" w16cid:durableId="471363913">
     <w:abstractNumId w:val="3"/>
@@ -4850,16 +5493,16 @@
     <w:abstractNumId w:val="11"/>
   </w:num>
   <w:num w:numId="25" w16cid:durableId="1245412842">
-    <w:abstractNumId w:val="30"/>
+    <w:abstractNumId w:val="32"/>
   </w:num>
   <w:num w:numId="26" w16cid:durableId="981812200">
-    <w:abstractNumId w:val="25"/>
+    <w:abstractNumId w:val="26"/>
   </w:num>
   <w:num w:numId="27" w16cid:durableId="1599408526">
-    <w:abstractNumId w:val="16"/>
+    <w:abstractNumId w:val="17"/>
   </w:num>
   <w:num w:numId="28" w16cid:durableId="2057855111">
-    <w:abstractNumId w:val="23"/>
+    <w:abstractNumId w:val="24"/>
   </w:num>
   <w:num w:numId="29" w16cid:durableId="2061050957">
     <w:abstractNumId w:val="4"/>
@@ -4868,7 +5511,13 @@
     <w:abstractNumId w:val="13"/>
   </w:num>
   <w:num w:numId="31" w16cid:durableId="1533378056">
-    <w:abstractNumId w:val="22"/>
+    <w:abstractNumId w:val="23"/>
+  </w:num>
+  <w:num w:numId="32" w16cid:durableId="211623990">
+    <w:abstractNumId w:val="16"/>
+  </w:num>
+  <w:num w:numId="33" w16cid:durableId="776408787">
+    <w:abstractNumId w:val="31"/>
   </w:num>
 </w:numbering>
 </file>

</xml_diff>

<commit_message>
Module 9 paper review completed
</commit_message>
<xml_diff>
--- a/Module9_Signal_Transduction/technical_paper_review/Module9_Yves_Greatti_technical_paper_review.docx
+++ b/Module9_Signal_Transduction/technical_paper_review/Module9_Yves_Greatti_technical_paper_review.docx
@@ -2,6 +2,68 @@
 <file path=word/document.xml><?xml version="1.0" encoding="utf-8"?>
 <w:document xmlns:wpc="http://schemas.microsoft.com/office/word/2010/wordprocessingCanvas" xmlns:cx="http://schemas.microsoft.com/office/drawing/2014/chartex" xmlns:cx1="http://schemas.microsoft.com/office/drawing/2015/9/8/chartex" xmlns:cx2="http://schemas.microsoft.com/office/drawing/2015/10/21/chartex" xmlns:cx3="http://schemas.microsoft.com/office/drawing/2016/5/9/chartex" xmlns:cx4="http://schemas.microsoft.com/office/drawing/2016/5/10/chartex" xmlns:cx5="http://schemas.microsoft.com/office/drawing/2016/5/11/chartex" xmlns:cx6="http://schemas.microsoft.com/office/drawing/2016/5/12/chartex" xmlns:cx7="http://schemas.microsoft.com/office/drawing/2016/5/13/chartex" xmlns:cx8="http://schemas.microsoft.com/office/drawing/2016/5/14/chartex" xmlns:mc="http://schemas.openxmlformats.org/markup-compatibility/2006" xmlns:aink="http://schemas.microsoft.com/office/drawing/2016/ink" xmlns:am3d="http://schemas.microsoft.com/office/drawing/2017/model3d" xmlns:o="urn:schemas-microsoft-com:office:office" xmlns:r="http://schemas.openxmlformats.org/officeDocument/2006/relationships" xmlns:m="http://schemas.openxmlformats.org/officeDocument/2006/math" xmlns:v="urn:schemas-microsoft-com:vml" xmlns:wp14="http://schemas.microsoft.com/office/word/2010/wordprocessingDrawing" xmlns:wp="http://schemas.openxmlformats.org/drawingml/2006/wordprocessingDrawing" xmlns:w10="urn:schemas-microsoft-com:office:word" xmlns:w="http://schemas.openxmlformats.org/wordprocessingml/2006/main" xmlns:w14="http://schemas.microsoft.com/office/word/2010/wordml" xmlns:w15="http://schemas.microsoft.com/office/word/2012/wordml" xmlns:w16cex="http://schemas.microsoft.com/office/word/2018/wordml/cex" xmlns:w16cid="http://schemas.microsoft.com/office/word/2016/wordml/cid" xmlns:w16="http://schemas.microsoft.com/office/word/2018/wordml" xmlns:w16sdtdh="http://schemas.microsoft.com/office/word/2020/wordml/sdtdatahash" xmlns:w16se="http://schemas.microsoft.com/office/word/2015/wordml/symex" xmlns:wpg="http://schemas.microsoft.com/office/word/2010/wordprocessingGroup" xmlns:wpi="http://schemas.microsoft.com/office/word/2010/wordprocessingInk" xmlns:wne="http://schemas.microsoft.com/office/word/2006/wordml" xmlns:wps="http://schemas.microsoft.com/office/word/2010/wordprocessingShape" mc:Ignorable="w14 w15 w16se w16cid w16 w16cex w16sdtdh wp14">
   <w:body>
+    <w:p>
+      <w:pPr>
+        <w:rPr>
+          <w:rFonts w:asciiTheme="minorHAnsi" w:hAnsiTheme="minorHAnsi" w:cstheme="minorHAnsi"/>
+        </w:rPr>
+      </w:pPr>
+      <w:r>
+        <w:rPr>
+          <w:rFonts w:asciiTheme="minorHAnsi" w:hAnsiTheme="minorHAnsi" w:cstheme="minorHAnsi"/>
+          <w:b/>
+          <w:bCs/>
+          <w:u w:val="single"/>
+        </w:rPr>
+        <w:t>Article</w:t>
+      </w:r>
+      <w:r>
+        <w:rPr>
+          <w:rFonts w:asciiTheme="minorHAnsi" w:hAnsiTheme="minorHAnsi" w:cstheme="minorHAnsi"/>
+        </w:rPr>
+        <w:t xml:space="preserve">: </w:t>
+      </w:r>
+      <w:proofErr w:type="spellStart"/>
+      <w:r>
+        <w:rPr>
+          <w:rFonts w:asciiTheme="minorHAnsi" w:hAnsiTheme="minorHAnsi" w:cstheme="minorHAnsi"/>
+        </w:rPr>
+        <w:t>Guryanov</w:t>
+      </w:r>
+      <w:proofErr w:type="spellEnd"/>
+      <w:r>
+        <w:rPr>
+          <w:rFonts w:asciiTheme="minorHAnsi" w:hAnsiTheme="minorHAnsi" w:cstheme="minorHAnsi"/>
+        </w:rPr>
+        <w:t>, et al. </w:t>
+      </w:r>
+      <w:hyperlink r:id="rId8" w:tgtFrame="_blank" w:history="1">
+        <w:r>
+          <w:rPr>
+            <w:rStyle w:val="Hyperlink"/>
+            <w:rFonts w:asciiTheme="minorHAnsi" w:hAnsiTheme="minorHAnsi" w:cstheme="minorHAnsi"/>
+            <w:color w:val="auto"/>
+            <w:u w:val="none"/>
+          </w:rPr>
+          <w:t>Materials Science and Engineering: C Volume 68</w:t>
+        </w:r>
+      </w:hyperlink>
+      <w:r>
+        <w:rPr>
+          <w:rFonts w:asciiTheme="minorHAnsi" w:hAnsiTheme="minorHAnsi" w:cstheme="minorHAnsi"/>
+        </w:rPr>
+        <w:t>, 1 November 2016, Pages 890-903. </w:t>
+      </w:r>
+    </w:p>
+    <w:p>
+      <w:pPr>
+        <w:rPr>
+          <w:rFonts w:asciiTheme="minorHAnsi" w:hAnsiTheme="minorHAnsi" w:cstheme="minorHAnsi"/>
+          <w:b/>
+          <w:bCs/>
+        </w:rPr>
+      </w:pPr>
+    </w:p>
     <w:p>
       <w:pPr>
         <w:rPr>
@@ -1089,7 +1151,6 @@
         <w:rPr>
           <w:rFonts w:asciiTheme="minorHAnsi" w:hAnsiTheme="minorHAnsi" w:cstheme="minorHAnsi"/>
         </w:rPr>
-        <w:lastRenderedPageBreak/>
         <w:t xml:space="preserve">4) </w:t>
       </w:r>
       <w:r>
@@ -1850,7 +1911,19 @@
         <w:rPr>
           <w:rFonts w:asciiTheme="minorHAnsi" w:hAnsiTheme="minorHAnsi" w:cstheme="minorHAnsi"/>
         </w:rPr>
-        <w:t xml:space="preserve">ut 700 bacterial species live in the oral cavity making it the second largest bacterial community in the human body after the gut. </w:t>
+        <w:t>ut 700 bacterial species live in the oral cavity</w:t>
+      </w:r>
+      <w:r>
+        <w:rPr>
+          <w:rFonts w:asciiTheme="minorHAnsi" w:hAnsiTheme="minorHAnsi" w:cstheme="minorHAnsi"/>
+        </w:rPr>
+        <w:t>;</w:t>
+      </w:r>
+      <w:r>
+        <w:rPr>
+          <w:rFonts w:asciiTheme="minorHAnsi" w:hAnsiTheme="minorHAnsi" w:cstheme="minorHAnsi"/>
+        </w:rPr>
+        <w:t xml:space="preserve"> making it the second largest bacterial community in the human body after the gut. </w:t>
       </w:r>
       <w:r>
         <w:rPr>
@@ -1876,7 +1949,31 @@
         <w:rPr>
           <w:rFonts w:asciiTheme="minorHAnsi" w:hAnsiTheme="minorHAnsi" w:cstheme="minorHAnsi"/>
         </w:rPr>
-        <w:t>must balance between aggressive immune response for pathogen elimination and protection of beneficial oral microbes which prevent colonization of pathogens.</w:t>
+        <w:t>must balance between aggressive immune response for pathogen elimination</w:t>
+      </w:r>
+      <w:r>
+        <w:rPr>
+          <w:rFonts w:asciiTheme="minorHAnsi" w:hAnsiTheme="minorHAnsi" w:cstheme="minorHAnsi"/>
+        </w:rPr>
+        <w:t>,</w:t>
+      </w:r>
+      <w:r>
+        <w:rPr>
+          <w:rFonts w:asciiTheme="minorHAnsi" w:hAnsiTheme="minorHAnsi" w:cstheme="minorHAnsi"/>
+        </w:rPr>
+        <w:t xml:space="preserve"> and protection of beneficial oral microbes which prevent</w:t>
+      </w:r>
+      <w:r>
+        <w:rPr>
+          <w:rFonts w:asciiTheme="minorHAnsi" w:hAnsiTheme="minorHAnsi" w:cstheme="minorHAnsi"/>
+        </w:rPr>
+        <w:t>s</w:t>
+      </w:r>
+      <w:r>
+        <w:rPr>
+          <w:rFonts w:asciiTheme="minorHAnsi" w:hAnsiTheme="minorHAnsi" w:cstheme="minorHAnsi"/>
+        </w:rPr>
+        <w:t xml:space="preserve"> colonization of pathogens.</w:t>
       </w:r>
       <w:r>
         <w:rPr>
@@ -2118,13 +2215,44 @@
       <w:r>
         <w:rPr>
           <w:rFonts w:asciiTheme="minorHAnsi" w:hAnsiTheme="minorHAnsi" w:cstheme="minorHAnsi"/>
-        </w:rPr>
-        <w:t xml:space="preserve"> which have been associated to </w:t>
-      </w:r>
-      <w:r>
-        <w:rPr>
-          <w:rFonts w:asciiTheme="minorHAnsi" w:hAnsiTheme="minorHAnsi" w:cstheme="minorHAnsi"/>
-        </w:rPr>
+          <w:i/>
+          <w:iCs/>
+        </w:rPr>
+        <w:t>,</w:t>
+      </w:r>
+      <w:r>
+        <w:rPr>
+          <w:rFonts w:asciiTheme="minorHAnsi" w:hAnsiTheme="minorHAnsi" w:cstheme="minorHAnsi"/>
+        </w:rPr>
+        <w:t xml:space="preserve"> </w:t>
+      </w:r>
+      <w:r>
+        <w:rPr>
+          <w:rFonts w:asciiTheme="minorHAnsi" w:hAnsiTheme="minorHAnsi" w:cstheme="minorHAnsi"/>
+          <w:i/>
+          <w:iCs/>
+        </w:rPr>
+        <w:t>S100A8/A9</w:t>
+      </w:r>
+      <w:r>
+        <w:rPr>
+          <w:rFonts w:cstheme="minorHAnsi"/>
+          <w:i/>
+          <w:iCs/>
+        </w:rPr>
+        <w:t xml:space="preserve"> </w:t>
+      </w:r>
+      <w:r>
+        <w:rPr>
+          <w:rFonts w:asciiTheme="minorHAnsi" w:hAnsiTheme="minorHAnsi" w:cstheme="minorHAnsi"/>
+        </w:rPr>
+        <w:t xml:space="preserve">which have been associated to </w:t>
+      </w:r>
+      <w:r>
+        <w:rPr>
+          <w:rFonts w:asciiTheme="minorHAnsi" w:hAnsiTheme="minorHAnsi" w:cstheme="minorHAnsi"/>
+        </w:rPr>
+        <w:lastRenderedPageBreak/>
         <w:t>periodontal</w:t>
       </w:r>
       <w:r>
@@ -2225,16 +2353,7 @@
           <w:sz w:val="24"/>
           <w:szCs w:val="24"/>
         </w:rPr>
-        <w:t>-</w:t>
-      </w:r>
-      <w:r>
-        <w:rPr>
-          <w:rFonts w:cstheme="minorHAnsi"/>
-          <w:sz w:val="24"/>
-          <w:szCs w:val="24"/>
-        </w:rPr>
-        <w:lastRenderedPageBreak/>
-        <w:t>catenin destruction complex by gingipain-dependent proteolytic processing, contributing to cancer pathogenesis</w:t>
+        <w:t>-catenin destruction complex by gingipain-dependent proteolytic processing, contributing to cancer pathogenesis</w:t>
       </w:r>
       <w:r>
         <w:rPr>
@@ -2258,7 +2377,239 @@
           <w:sz w:val="24"/>
           <w:szCs w:val="24"/>
         </w:rPr>
-        <w:t xml:space="preserve"> promoting proliferation of gingival epithelia cells.</w:t>
+        <w:t xml:space="preserve"> promoting proliferation of gingival epithelia cells</w:t>
+      </w:r>
+      <w:r>
+        <w:rPr>
+          <w:rFonts w:cstheme="minorHAnsi"/>
+          <w:i/>
+          <w:iCs/>
+          <w:sz w:val="24"/>
+          <w:szCs w:val="24"/>
+        </w:rPr>
+        <w:t>.</w:t>
+      </w:r>
+      <w:r>
+        <w:rPr>
+          <w:rFonts w:cstheme="minorHAnsi"/>
+          <w:i/>
+          <w:iCs/>
+        </w:rPr>
+        <w:t xml:space="preserve"> </w:t>
+      </w:r>
+      <w:proofErr w:type="spellStart"/>
+      <w:proofErr w:type="gramStart"/>
+      <w:r>
+        <w:rPr>
+          <w:rFonts w:cstheme="minorHAnsi"/>
+          <w:i/>
+          <w:iCs/>
+          <w:sz w:val="24"/>
+          <w:szCs w:val="24"/>
+        </w:rPr>
+        <w:t>P.gingivalis</w:t>
+      </w:r>
+      <w:proofErr w:type="spellEnd"/>
+      <w:proofErr w:type="gramEnd"/>
+      <w:r>
+        <w:rPr>
+          <w:rFonts w:cstheme="minorHAnsi"/>
+          <w:i/>
+          <w:iCs/>
+          <w:sz w:val="24"/>
+          <w:szCs w:val="24"/>
+        </w:rPr>
+        <w:t xml:space="preserve"> </w:t>
+      </w:r>
+      <w:r>
+        <w:rPr>
+          <w:rFonts w:cstheme="minorHAnsi"/>
+          <w:sz w:val="24"/>
+          <w:szCs w:val="24"/>
+        </w:rPr>
+        <w:t>16S RNA transcripts</w:t>
+      </w:r>
+      <w:r>
+        <w:rPr>
+          <w:rFonts w:cstheme="minorHAnsi"/>
+          <w:sz w:val="24"/>
+          <w:szCs w:val="24"/>
+        </w:rPr>
+        <w:t>, a</w:t>
+      </w:r>
+      <w:r>
+        <w:rPr>
+          <w:rFonts w:cstheme="minorHAnsi"/>
+          <w:sz w:val="24"/>
+          <w:szCs w:val="24"/>
+        </w:rPr>
+        <w:t xml:space="preserve">nd both enzymes secreted by </w:t>
+      </w:r>
+      <w:proofErr w:type="spellStart"/>
+      <w:r>
+        <w:rPr>
+          <w:rFonts w:cstheme="minorHAnsi"/>
+          <w:i/>
+          <w:iCs/>
+          <w:sz w:val="24"/>
+          <w:szCs w:val="24"/>
+        </w:rPr>
+        <w:t>P.gingivalis</w:t>
+      </w:r>
+      <w:proofErr w:type="spellEnd"/>
+      <w:r>
+        <w:rPr>
+          <w:rFonts w:cstheme="minorHAnsi"/>
+          <w:sz w:val="24"/>
+          <w:szCs w:val="24"/>
+        </w:rPr>
+        <w:t>;</w:t>
+      </w:r>
+      <w:r>
+        <w:rPr>
+          <w:rFonts w:cstheme="minorHAnsi"/>
+          <w:sz w:val="24"/>
+          <w:szCs w:val="24"/>
+        </w:rPr>
+        <w:t xml:space="preserve"> </w:t>
+      </w:r>
+      <w:proofErr w:type="spellStart"/>
+      <w:r>
+        <w:rPr>
+          <w:rFonts w:cstheme="minorHAnsi"/>
+          <w:sz w:val="24"/>
+          <w:szCs w:val="24"/>
+        </w:rPr>
+        <w:t>Arg</w:t>
+      </w:r>
+      <w:proofErr w:type="spellEnd"/>
+      <w:r>
+        <w:rPr>
+          <w:rFonts w:cstheme="minorHAnsi"/>
+          <w:sz w:val="24"/>
+          <w:szCs w:val="24"/>
+        </w:rPr>
+        <w:t>-gingipain (</w:t>
+      </w:r>
+      <w:proofErr w:type="spellStart"/>
+      <w:r>
+        <w:rPr>
+          <w:rFonts w:cstheme="minorHAnsi"/>
+          <w:sz w:val="24"/>
+          <w:szCs w:val="24"/>
+        </w:rPr>
+        <w:t>Rgp</w:t>
+      </w:r>
+      <w:proofErr w:type="spellEnd"/>
+      <w:r>
+        <w:rPr>
+          <w:rFonts w:cstheme="minorHAnsi"/>
+          <w:sz w:val="24"/>
+          <w:szCs w:val="24"/>
+        </w:rPr>
+        <w:t xml:space="preserve">) and </w:t>
+      </w:r>
+      <w:proofErr w:type="spellStart"/>
+      <w:r>
+        <w:rPr>
+          <w:rFonts w:cstheme="minorHAnsi"/>
+          <w:sz w:val="24"/>
+          <w:szCs w:val="24"/>
+        </w:rPr>
+        <w:t>lys</w:t>
+      </w:r>
+      <w:proofErr w:type="spellEnd"/>
+      <w:r>
+        <w:rPr>
+          <w:rFonts w:cstheme="minorHAnsi"/>
+          <w:sz w:val="24"/>
+          <w:szCs w:val="24"/>
+        </w:rPr>
+        <w:t>-gingipain (</w:t>
+      </w:r>
+      <w:proofErr w:type="spellStart"/>
+      <w:r>
+        <w:rPr>
+          <w:rFonts w:cstheme="minorHAnsi"/>
+          <w:sz w:val="24"/>
+          <w:szCs w:val="24"/>
+        </w:rPr>
+        <w:t>Kgp</w:t>
+      </w:r>
+      <w:proofErr w:type="spellEnd"/>
+      <w:r>
+        <w:rPr>
+          <w:rFonts w:cstheme="minorHAnsi"/>
+          <w:sz w:val="24"/>
+          <w:szCs w:val="24"/>
+        </w:rPr>
+        <w:t>) were discovered in</w:t>
+      </w:r>
+      <w:r>
+        <w:rPr>
+          <w:rFonts w:cstheme="minorHAnsi"/>
+          <w:sz w:val="24"/>
+          <w:szCs w:val="24"/>
+        </w:rPr>
+        <w:t xml:space="preserve"> </w:t>
+      </w:r>
+      <w:r>
+        <w:rPr>
+          <w:rFonts w:cstheme="minorHAnsi"/>
+          <w:sz w:val="24"/>
+          <w:szCs w:val="24"/>
+        </w:rPr>
+        <w:t>hippocampus</w:t>
+      </w:r>
+      <w:r>
+        <w:rPr>
+          <w:rFonts w:cstheme="minorHAnsi"/>
+          <w:sz w:val="24"/>
+          <w:szCs w:val="24"/>
+        </w:rPr>
+        <w:t xml:space="preserve">, </w:t>
+      </w:r>
+      <w:r>
+        <w:rPr>
+          <w:rFonts w:cstheme="minorHAnsi"/>
+          <w:sz w:val="24"/>
+          <w:szCs w:val="24"/>
+        </w:rPr>
+        <w:t xml:space="preserve">cerebral cortex and </w:t>
+      </w:r>
+      <w:proofErr w:type="spellStart"/>
+      <w:r>
+        <w:rPr>
+          <w:rFonts w:cstheme="minorHAnsi"/>
+          <w:sz w:val="24"/>
+          <w:szCs w:val="24"/>
+        </w:rPr>
+        <w:t>csf</w:t>
+      </w:r>
+      <w:proofErr w:type="spellEnd"/>
+      <w:r>
+        <w:rPr>
+          <w:rFonts w:cstheme="minorHAnsi"/>
+          <w:sz w:val="24"/>
+          <w:szCs w:val="24"/>
+        </w:rPr>
+        <w:t xml:space="preserve"> of AD</w:t>
+      </w:r>
+      <w:r>
+        <w:rPr>
+          <w:rFonts w:cstheme="minorHAnsi"/>
+          <w:sz w:val="24"/>
+          <w:szCs w:val="24"/>
+        </w:rPr>
+        <w:t xml:space="preserve"> patients</w:t>
+      </w:r>
+      <w:r>
+        <w:rPr>
+          <w:rFonts w:cstheme="minorHAnsi"/>
+          <w:sz w:val="24"/>
+          <w:szCs w:val="24"/>
+        </w:rPr>
+        <w:t>.</w:t>
       </w:r>
     </w:p>
     <w:p>
@@ -2696,171 +3047,6 @@
         </w:rPr>
         <w:t xml:space="preserve">. </w:t>
       </w:r>
-      <w:r>
-        <w:rPr>
-          <w:rFonts w:asciiTheme="minorHAnsi" w:hAnsiTheme="minorHAnsi" w:cstheme="minorHAnsi"/>
-        </w:rPr>
-        <w:t xml:space="preserve">AD </w:t>
-      </w:r>
-      <w:r>
-        <w:rPr>
-          <w:rFonts w:asciiTheme="minorHAnsi" w:hAnsiTheme="minorHAnsi" w:cstheme="minorHAnsi"/>
-        </w:rPr>
-        <w:t>slowly</w:t>
-      </w:r>
-      <w:r>
-        <w:rPr>
-          <w:rFonts w:asciiTheme="minorHAnsi" w:hAnsiTheme="minorHAnsi" w:cstheme="minorHAnsi"/>
-        </w:rPr>
-        <w:t xml:space="preserve"> </w:t>
-      </w:r>
-      <w:r>
-        <w:rPr>
-          <w:rFonts w:asciiTheme="minorHAnsi" w:hAnsiTheme="minorHAnsi" w:cstheme="minorHAnsi"/>
-        </w:rPr>
-        <w:t>develops</w:t>
-      </w:r>
-      <w:r>
-        <w:rPr>
-          <w:rFonts w:asciiTheme="minorHAnsi" w:hAnsiTheme="minorHAnsi" w:cstheme="minorHAnsi"/>
-        </w:rPr>
-        <w:t xml:space="preserve"> </w:t>
-      </w:r>
-      <w:r>
-        <w:rPr>
-          <w:rFonts w:asciiTheme="minorHAnsi" w:hAnsiTheme="minorHAnsi" w:cstheme="minorHAnsi"/>
-        </w:rPr>
-        <w:t xml:space="preserve">over </w:t>
-      </w:r>
-      <w:r>
-        <w:rPr>
-          <w:rFonts w:asciiTheme="minorHAnsi" w:hAnsiTheme="minorHAnsi" w:cstheme="minorHAnsi"/>
-        </w:rPr>
-        <w:t>the years</w:t>
-      </w:r>
-      <w:r>
-        <w:rPr>
-          <w:rFonts w:asciiTheme="minorHAnsi" w:hAnsiTheme="minorHAnsi" w:cstheme="minorHAnsi"/>
-        </w:rPr>
-        <w:t xml:space="preserve">, a </w:t>
-      </w:r>
-      <w:r>
-        <w:rPr>
-          <w:rFonts w:asciiTheme="minorHAnsi" w:hAnsiTheme="minorHAnsi" w:cstheme="minorHAnsi"/>
-        </w:rPr>
-        <w:t>biosensor</w:t>
-      </w:r>
-      <w:r>
-        <w:rPr>
-          <w:rFonts w:asciiTheme="minorHAnsi" w:hAnsiTheme="minorHAnsi" w:cstheme="minorHAnsi"/>
-        </w:rPr>
-        <w:t xml:space="preserve"> to monitor levels of </w:t>
-      </w:r>
-      <w:proofErr w:type="spellStart"/>
-      <w:r>
-        <w:rPr>
-          <w:rFonts w:asciiTheme="minorHAnsi" w:hAnsiTheme="minorHAnsi" w:cstheme="minorHAnsi"/>
-        </w:rPr>
-        <w:t>PerioD</w:t>
-      </w:r>
-      <w:proofErr w:type="spellEnd"/>
-      <w:r>
-        <w:rPr>
-          <w:rFonts w:asciiTheme="minorHAnsi" w:hAnsiTheme="minorHAnsi" w:cstheme="minorHAnsi"/>
-        </w:rPr>
-        <w:t xml:space="preserve"> bacteria could help t</w:t>
-      </w:r>
-      <w:r>
-        <w:rPr>
-          <w:rFonts w:asciiTheme="minorHAnsi" w:hAnsiTheme="minorHAnsi" w:cstheme="minorHAnsi"/>
-        </w:rPr>
-        <w:t>o</w:t>
-      </w:r>
-      <w:r>
-        <w:rPr>
-          <w:rFonts w:asciiTheme="minorHAnsi" w:hAnsiTheme="minorHAnsi" w:cstheme="minorHAnsi"/>
-        </w:rPr>
-        <w:t xml:space="preserve"> understand</w:t>
-      </w:r>
-      <w:r>
-        <w:rPr>
-          <w:rFonts w:asciiTheme="minorHAnsi" w:hAnsiTheme="minorHAnsi" w:cstheme="minorHAnsi"/>
-        </w:rPr>
-        <w:t xml:space="preserve"> </w:t>
-      </w:r>
-      <w:r>
-        <w:rPr>
-          <w:rFonts w:asciiTheme="minorHAnsi" w:hAnsiTheme="minorHAnsi" w:cstheme="minorHAnsi"/>
-        </w:rPr>
-        <w:t>its progression</w:t>
-      </w:r>
-      <w:r>
-        <w:rPr>
-          <w:rFonts w:asciiTheme="minorHAnsi" w:hAnsiTheme="minorHAnsi" w:cstheme="minorHAnsi"/>
-        </w:rPr>
-        <w:t>, and creat</w:t>
-      </w:r>
-      <w:r>
-        <w:rPr>
-          <w:rFonts w:asciiTheme="minorHAnsi" w:hAnsiTheme="minorHAnsi" w:cstheme="minorHAnsi"/>
-        </w:rPr>
-        <w:t>e</w:t>
-      </w:r>
-      <w:r>
-        <w:rPr>
-          <w:rFonts w:asciiTheme="minorHAnsi" w:hAnsiTheme="minorHAnsi" w:cstheme="minorHAnsi"/>
-        </w:rPr>
-        <w:t xml:space="preserve"> prevention therapies</w:t>
-      </w:r>
-      <w:r>
-        <w:rPr>
-          <w:rFonts w:asciiTheme="minorHAnsi" w:hAnsiTheme="minorHAnsi" w:cstheme="minorHAnsi"/>
-        </w:rPr>
-        <w:t xml:space="preserve"> </w:t>
-      </w:r>
-      <w:r>
-        <w:rPr>
-          <w:rFonts w:asciiTheme="minorHAnsi" w:hAnsiTheme="minorHAnsi" w:cstheme="minorHAnsi"/>
-        </w:rPr>
-        <w:fldChar w:fldCharType="begin"/>
-      </w:r>
-      <w:r>
-        <w:rPr>
-          <w:rFonts w:asciiTheme="minorHAnsi" w:hAnsiTheme="minorHAnsi" w:cstheme="minorHAnsi"/>
-        </w:rPr>
-        <w:instrText xml:space="preserve"> ADDIN ZOTERO_ITEM CSL_CITATION {"citationID":"EHFAp9P9","properties":{"formattedCitation":"[8]","plainCitation":"[8]","noteIndex":0},"citationItems":[{"id":1123,"uris":["http://zotero.org/users/7286058/items/62QHKUIN"],"itemData":{"id":1123,"type":"article-journal","abstract":"Introduction: Periodontal disease is a chronic, inflammatory bacterial dysbiosis that is associated with both Alzheimer’s disease (AD) and Down syndrome. Methods: A total of 48 elderly cognitively normal subjects were evaluated for differences in subgingival periodontal bacteria (assayed by 16S rRNA sequencing) between cerebrospinal fluid (CSF) biomarker groups of amyloid and neurofibrillary pathology. A dysbiotic index (DI) was defined at the genus level as the abundance ratio of known periodontal bacteria to healthy bacteria. Analysis of variance/analysis of covariance (ANOVA/ANCOVA), linear discriminant effect-size analyses (LEfSe) were used to determine the bacterial genera and species differences between the CSF biomarker groups.","container-title":"Alzheimer's &amp; Dementia: Diagnosis, Assessment &amp; Disease Monitoring","DOI":"10.1002/dad2.12172","ISSN":"2352-8729, 2352-8729","issue":"1","journalAbbreviation":"Alz &amp; Dem Diag Ass &amp; Dis Mo","language":"en","source":"DOI.org (Crossref)","title":"Periodontal dysbiosis associates with reduced CSF Aβ42 in cognitively normal elderly","URL":"https://onlinelibrary.wiley.com/doi/10.1002/dad2.12172","volume":"13","author":[{"family":"Kamer","given":"Angela R."},{"family":"Pushalkar","given":"Smruti"},{"family":"Gulivindala","given":"Deepthi"},{"family":"Butler","given":"Tracy"},{"family":"Li","given":"Yi"},{"family":"Annam","given":"Kumar Raghava Chowdary"},{"family":"Glodzik","given":"Lidia"},{"family":"Ballman","given":"Karla V."},{"family":"Corby","given":"Patricia M."},{"family":"Blennow","given":"Kaj"},{"family":"Zetterberg","given":"Henrik"},{"family":"Saxena","given":"Deepak"},{"family":"Leon","given":"Mony J."}],"accessed":{"date-parts":[["2022",4,3]]},"issued":{"date-parts":[["2021",1]]}}}],"schema":"https://github.com/citation-style-language/schema/raw/master/csl-citation.json"} </w:instrText>
-      </w:r>
-      <w:r>
-        <w:rPr>
-          <w:rFonts w:asciiTheme="minorHAnsi" w:hAnsiTheme="minorHAnsi" w:cstheme="minorHAnsi"/>
-        </w:rPr>
-        <w:fldChar w:fldCharType="separate"/>
-      </w:r>
-      <w:r>
-        <w:rPr>
-          <w:rFonts w:asciiTheme="minorHAnsi" w:hAnsiTheme="minorHAnsi" w:cstheme="minorHAnsi"/>
-          <w:noProof/>
-        </w:rPr>
-        <w:t>[8]</w:t>
-      </w:r>
-      <w:r>
-        <w:rPr>
-          <w:rFonts w:asciiTheme="minorHAnsi" w:hAnsiTheme="minorHAnsi" w:cstheme="minorHAnsi"/>
-        </w:rPr>
-        <w:fldChar w:fldCharType="end"/>
-      </w:r>
-      <w:r>
-        <w:rPr>
-          <w:rFonts w:asciiTheme="minorHAnsi" w:hAnsiTheme="minorHAnsi" w:cstheme="minorHAnsi"/>
-        </w:rPr>
-        <w:t>.</w:t>
-      </w:r>
-      <w:r>
-        <w:rPr>
-          <w:rFonts w:asciiTheme="minorHAnsi" w:hAnsiTheme="minorHAnsi" w:cstheme="minorHAnsi"/>
-        </w:rPr>
-        <w:t xml:space="preserve"> </w:t>
-      </w:r>
     </w:p>
     <w:p>
       <w:pPr>
@@ -2872,13 +3058,360 @@
         <w:rPr>
           <w:rFonts w:asciiTheme="minorHAnsi" w:hAnsiTheme="minorHAnsi" w:cstheme="minorHAnsi"/>
         </w:rPr>
-        <w:t>Over the years, m</w:t>
-      </w:r>
-      <w:r>
-        <w:rPr>
-          <w:rFonts w:asciiTheme="minorHAnsi" w:hAnsiTheme="minorHAnsi" w:cstheme="minorHAnsi"/>
-        </w:rPr>
-        <w:t xml:space="preserve">ost of the studies have been focused on the detection of </w:t>
+        <w:t xml:space="preserve">AD </w:t>
+      </w:r>
+      <w:r>
+        <w:rPr>
+          <w:rFonts w:asciiTheme="minorHAnsi" w:hAnsiTheme="minorHAnsi" w:cstheme="minorHAnsi"/>
+        </w:rPr>
+        <w:t>slowly</w:t>
+      </w:r>
+      <w:r>
+        <w:rPr>
+          <w:rFonts w:asciiTheme="minorHAnsi" w:hAnsiTheme="minorHAnsi" w:cstheme="minorHAnsi"/>
+        </w:rPr>
+        <w:t xml:space="preserve"> </w:t>
+      </w:r>
+      <w:r>
+        <w:rPr>
+          <w:rFonts w:asciiTheme="minorHAnsi" w:hAnsiTheme="minorHAnsi" w:cstheme="minorHAnsi"/>
+        </w:rPr>
+        <w:t>develops</w:t>
+      </w:r>
+      <w:r>
+        <w:rPr>
+          <w:rFonts w:asciiTheme="minorHAnsi" w:hAnsiTheme="minorHAnsi" w:cstheme="minorHAnsi"/>
+        </w:rPr>
+        <w:t xml:space="preserve"> </w:t>
+      </w:r>
+      <w:r>
+        <w:rPr>
+          <w:rFonts w:asciiTheme="minorHAnsi" w:hAnsiTheme="minorHAnsi" w:cstheme="minorHAnsi"/>
+        </w:rPr>
+        <w:t xml:space="preserve">over </w:t>
+      </w:r>
+      <w:r>
+        <w:rPr>
+          <w:rFonts w:asciiTheme="minorHAnsi" w:hAnsiTheme="minorHAnsi" w:cstheme="minorHAnsi"/>
+        </w:rPr>
+        <w:t>the years</w:t>
+      </w:r>
+      <w:r>
+        <w:rPr>
+          <w:rFonts w:asciiTheme="minorHAnsi" w:hAnsiTheme="minorHAnsi" w:cstheme="minorHAnsi"/>
+        </w:rPr>
+        <w:t xml:space="preserve">, a </w:t>
+      </w:r>
+      <w:r>
+        <w:rPr>
+          <w:rFonts w:asciiTheme="minorHAnsi" w:hAnsiTheme="minorHAnsi" w:cstheme="minorHAnsi"/>
+        </w:rPr>
+        <w:t>biosensor</w:t>
+      </w:r>
+      <w:r>
+        <w:rPr>
+          <w:rFonts w:asciiTheme="minorHAnsi" w:hAnsiTheme="minorHAnsi" w:cstheme="minorHAnsi"/>
+        </w:rPr>
+        <w:t xml:space="preserve"> to monitor levels of </w:t>
+      </w:r>
+      <w:proofErr w:type="spellStart"/>
+      <w:r>
+        <w:rPr>
+          <w:rFonts w:asciiTheme="minorHAnsi" w:hAnsiTheme="minorHAnsi" w:cstheme="minorHAnsi"/>
+        </w:rPr>
+        <w:t>PerioD</w:t>
+      </w:r>
+      <w:proofErr w:type="spellEnd"/>
+      <w:r>
+        <w:rPr>
+          <w:rFonts w:asciiTheme="minorHAnsi" w:hAnsiTheme="minorHAnsi" w:cstheme="minorHAnsi"/>
+        </w:rPr>
+        <w:t xml:space="preserve"> bacteria could help t</w:t>
+      </w:r>
+      <w:r>
+        <w:rPr>
+          <w:rFonts w:asciiTheme="minorHAnsi" w:hAnsiTheme="minorHAnsi" w:cstheme="minorHAnsi"/>
+        </w:rPr>
+        <w:t>o</w:t>
+      </w:r>
+      <w:r>
+        <w:rPr>
+          <w:rFonts w:asciiTheme="minorHAnsi" w:hAnsiTheme="minorHAnsi" w:cstheme="minorHAnsi"/>
+        </w:rPr>
+        <w:t xml:space="preserve"> understand</w:t>
+      </w:r>
+      <w:r>
+        <w:rPr>
+          <w:rFonts w:asciiTheme="minorHAnsi" w:hAnsiTheme="minorHAnsi" w:cstheme="minorHAnsi"/>
+        </w:rPr>
+        <w:t xml:space="preserve"> </w:t>
+      </w:r>
+      <w:r>
+        <w:rPr>
+          <w:rFonts w:asciiTheme="minorHAnsi" w:hAnsiTheme="minorHAnsi" w:cstheme="minorHAnsi"/>
+        </w:rPr>
+        <w:t>its progression</w:t>
+      </w:r>
+      <w:r>
+        <w:rPr>
+          <w:rFonts w:asciiTheme="minorHAnsi" w:hAnsiTheme="minorHAnsi" w:cstheme="minorHAnsi"/>
+        </w:rPr>
+        <w:t>, and creat</w:t>
+      </w:r>
+      <w:r>
+        <w:rPr>
+          <w:rFonts w:asciiTheme="minorHAnsi" w:hAnsiTheme="minorHAnsi" w:cstheme="minorHAnsi"/>
+        </w:rPr>
+        <w:t>e</w:t>
+      </w:r>
+      <w:r>
+        <w:rPr>
+          <w:rFonts w:asciiTheme="minorHAnsi" w:hAnsiTheme="minorHAnsi" w:cstheme="minorHAnsi"/>
+        </w:rPr>
+        <w:t xml:space="preserve"> prevention therapies</w:t>
+      </w:r>
+      <w:r>
+        <w:rPr>
+          <w:rFonts w:asciiTheme="minorHAnsi" w:hAnsiTheme="minorHAnsi" w:cstheme="minorHAnsi"/>
+        </w:rPr>
+        <w:t xml:space="preserve"> </w:t>
+      </w:r>
+      <w:r>
+        <w:rPr>
+          <w:rFonts w:asciiTheme="minorHAnsi" w:hAnsiTheme="minorHAnsi" w:cstheme="minorHAnsi"/>
+        </w:rPr>
+        <w:fldChar w:fldCharType="begin"/>
+      </w:r>
+      <w:r>
+        <w:rPr>
+          <w:rFonts w:asciiTheme="minorHAnsi" w:hAnsiTheme="minorHAnsi" w:cstheme="minorHAnsi"/>
+        </w:rPr>
+        <w:instrText xml:space="preserve"> ADDIN ZOTERO_ITEM CSL_CITATION {"citationID":"EHFAp9P9","properties":{"formattedCitation":"[8]","plainCitation":"[8]","noteIndex":0},"citationItems":[{"id":1123,"uris":["http://zotero.org/users/7286058/items/62QHKUIN"],"itemData":{"id":1123,"type":"article-journal","abstract":"Introduction: Periodontal disease is a chronic, inflammatory bacterial dysbiosis that is associated with both Alzheimer’s disease (AD) and Down syndrome. Methods: A total of 48 elderly cognitively normal subjects were evaluated for differences in subgingival periodontal bacteria (assayed by 16S rRNA sequencing) between cerebrospinal fluid (CSF) biomarker groups of amyloid and neurofibrillary pathology. A dysbiotic index (DI) was defined at the genus level as the abundance ratio of known periodontal bacteria to healthy bacteria. Analysis of variance/analysis of covariance (ANOVA/ANCOVA), linear discriminant effect-size analyses (LEfSe) were used to determine the bacterial genera and species differences between the CSF biomarker groups.","container-title":"Alzheimer's &amp; Dementia: Diagnosis, Assessment &amp; Disease Monitoring","DOI":"10.1002/dad2.12172","ISSN":"2352-8729, 2352-8729","issue":"1","journalAbbreviation":"Alz &amp; Dem Diag Ass &amp; Dis Mo","language":"en","source":"DOI.org (Crossref)","title":"Periodontal dysbiosis associates with reduced CSF Aβ42 in cognitively normal elderly","URL":"https://onlinelibrary.wiley.com/doi/10.1002/dad2.12172","volume":"13","author":[{"family":"Kamer","given":"Angela R."},{"family":"Pushalkar","given":"Smruti"},{"family":"Gulivindala","given":"Deepthi"},{"family":"Butler","given":"Tracy"},{"family":"Li","given":"Yi"},{"family":"Annam","given":"Kumar Raghava Chowdary"},{"family":"Glodzik","given":"Lidia"},{"family":"Ballman","given":"Karla V."},{"family":"Corby","given":"Patricia M."},{"family":"Blennow","given":"Kaj"},{"family":"Zetterberg","given":"Henrik"},{"family":"Saxena","given":"Deepak"},{"family":"Leon","given":"Mony J."}],"accessed":{"date-parts":[["2022",4,3]]},"issued":{"date-parts":[["2021",1]]}}}],"schema":"https://github.com/citation-style-language/schema/raw/master/csl-citation.json"} </w:instrText>
+      </w:r>
+      <w:r>
+        <w:rPr>
+          <w:rFonts w:asciiTheme="minorHAnsi" w:hAnsiTheme="minorHAnsi" w:cstheme="minorHAnsi"/>
+        </w:rPr>
+        <w:fldChar w:fldCharType="separate"/>
+      </w:r>
+      <w:r>
+        <w:rPr>
+          <w:rFonts w:asciiTheme="minorHAnsi" w:hAnsiTheme="minorHAnsi" w:cstheme="minorHAnsi"/>
+          <w:noProof/>
+        </w:rPr>
+        <w:t>[8]</w:t>
+      </w:r>
+      <w:r>
+        <w:rPr>
+          <w:rFonts w:asciiTheme="minorHAnsi" w:hAnsiTheme="minorHAnsi" w:cstheme="minorHAnsi"/>
+        </w:rPr>
+        <w:fldChar w:fldCharType="end"/>
+      </w:r>
+      <w:r>
+        <w:rPr>
+          <w:rFonts w:asciiTheme="minorHAnsi" w:hAnsiTheme="minorHAnsi" w:cstheme="minorHAnsi"/>
+        </w:rPr>
+        <w:t>.</w:t>
+      </w:r>
+      <w:r>
+        <w:rPr>
+          <w:rFonts w:asciiTheme="minorHAnsi" w:hAnsiTheme="minorHAnsi" w:cstheme="minorHAnsi"/>
+        </w:rPr>
+        <w:t xml:space="preserve"> </w:t>
+      </w:r>
+    </w:p>
+    <w:p>
+      <w:pPr>
+        <w:rPr>
+          <w:rFonts w:asciiTheme="minorHAnsi" w:hAnsiTheme="minorHAnsi" w:cstheme="minorHAnsi"/>
+        </w:rPr>
+      </w:pPr>
+    </w:p>
+    <w:p>
+      <w:pPr>
+        <w:rPr>
+          <w:rFonts w:asciiTheme="minorHAnsi" w:hAnsiTheme="minorHAnsi" w:cstheme="minorHAnsi"/>
+        </w:rPr>
+      </w:pPr>
+      <w:r>
+        <w:rPr>
+          <w:rFonts w:asciiTheme="minorHAnsi" w:hAnsiTheme="minorHAnsi" w:cstheme="minorHAnsi"/>
+        </w:rPr>
+        <w:t>Oral cavity presents all the criteria required for developing a miniature, flexible, and wireless biosensor</w:t>
+      </w:r>
+      <w:r>
+        <w:rPr>
+          <w:rFonts w:asciiTheme="minorHAnsi" w:hAnsiTheme="minorHAnsi" w:cstheme="minorHAnsi"/>
+        </w:rPr>
+        <w:t>:</w:t>
+      </w:r>
+      <w:r>
+        <w:rPr>
+          <w:rFonts w:asciiTheme="minorHAnsi" w:hAnsiTheme="minorHAnsi" w:cstheme="minorHAnsi"/>
+        </w:rPr>
+        <w:t xml:space="preserve"> it has soft, firm and hard </w:t>
+      </w:r>
+      <w:r>
+        <w:rPr>
+          <w:rFonts w:asciiTheme="minorHAnsi" w:hAnsiTheme="minorHAnsi" w:cstheme="minorHAnsi"/>
+        </w:rPr>
+        <w:t>surfaces (</w:t>
+      </w:r>
+      <w:r>
+        <w:rPr>
+          <w:rFonts w:asciiTheme="minorHAnsi" w:hAnsiTheme="minorHAnsi" w:cstheme="minorHAnsi"/>
+        </w:rPr>
+        <w:t>cheeks, gingiva, and teeth</w:t>
+      </w:r>
+      <w:r>
+        <w:rPr>
+          <w:rFonts w:asciiTheme="minorHAnsi" w:hAnsiTheme="minorHAnsi" w:cstheme="minorHAnsi"/>
+        </w:rPr>
+        <w:t>) for</w:t>
+      </w:r>
+      <w:r>
+        <w:rPr>
+          <w:rFonts w:asciiTheme="minorHAnsi" w:hAnsiTheme="minorHAnsi" w:cstheme="minorHAnsi"/>
+        </w:rPr>
+        <w:t xml:space="preserve"> biosensor locations. Such sensor will detect changes in the mouth microbiome, </w:t>
+      </w:r>
+      <w:r>
+        <w:rPr>
+          <w:rFonts w:asciiTheme="minorHAnsi" w:hAnsiTheme="minorHAnsi" w:cstheme="minorHAnsi"/>
+        </w:rPr>
+        <w:t xml:space="preserve">be able to monitor diet, medication intake, biomolecule changes and could be installed and adjusted during routine dental office visits. </w:t>
+      </w:r>
+      <w:r>
+        <w:rPr>
+          <w:rFonts w:asciiTheme="minorHAnsi" w:hAnsiTheme="minorHAnsi" w:cstheme="minorHAnsi"/>
+        </w:rPr>
+        <w:t xml:space="preserve">The </w:t>
+      </w:r>
+      <w:r>
+        <w:rPr>
+          <w:rFonts w:asciiTheme="minorHAnsi" w:hAnsiTheme="minorHAnsi" w:cstheme="minorHAnsi"/>
+        </w:rPr>
+        <w:t>biosensor</w:t>
+      </w:r>
+      <w:r>
+        <w:rPr>
+          <w:rFonts w:asciiTheme="minorHAnsi" w:hAnsiTheme="minorHAnsi" w:cstheme="minorHAnsi"/>
+        </w:rPr>
+        <w:t xml:space="preserve"> could also </w:t>
+      </w:r>
+      <w:r>
+        <w:rPr>
+          <w:rFonts w:asciiTheme="minorHAnsi" w:hAnsiTheme="minorHAnsi" w:cstheme="minorHAnsi"/>
+        </w:rPr>
+        <w:t>send</w:t>
+      </w:r>
+      <w:r>
+        <w:rPr>
+          <w:rFonts w:asciiTheme="minorHAnsi" w:hAnsiTheme="minorHAnsi" w:cstheme="minorHAnsi"/>
+        </w:rPr>
+        <w:t xml:space="preserve"> a signal to a dr</w:t>
+      </w:r>
+      <w:r>
+        <w:rPr>
+          <w:rFonts w:asciiTheme="minorHAnsi" w:hAnsiTheme="minorHAnsi" w:cstheme="minorHAnsi"/>
+        </w:rPr>
+        <w:t>u</w:t>
+      </w:r>
+      <w:r>
+        <w:rPr>
+          <w:rFonts w:asciiTheme="minorHAnsi" w:hAnsiTheme="minorHAnsi" w:cstheme="minorHAnsi"/>
+        </w:rPr>
+        <w:t>g delivery system whenever it detects a physiological parameter out of range like for example monitoring blood g</w:t>
+      </w:r>
+      <w:r>
+        <w:rPr>
+          <w:rFonts w:asciiTheme="minorHAnsi" w:hAnsiTheme="minorHAnsi" w:cstheme="minorHAnsi"/>
+        </w:rPr>
+        <w:t>l</w:t>
+      </w:r>
+      <w:r>
+        <w:rPr>
+          <w:rFonts w:asciiTheme="minorHAnsi" w:hAnsiTheme="minorHAnsi" w:cstheme="minorHAnsi"/>
+        </w:rPr>
+        <w:t xml:space="preserve">ucose </w:t>
+      </w:r>
+      <w:r>
+        <w:rPr>
+          <w:rFonts w:asciiTheme="minorHAnsi" w:hAnsiTheme="minorHAnsi" w:cstheme="minorHAnsi"/>
+        </w:rPr>
+        <w:t xml:space="preserve">and </w:t>
+      </w:r>
+      <w:r>
+        <w:rPr>
+          <w:rFonts w:asciiTheme="minorHAnsi" w:hAnsiTheme="minorHAnsi" w:cstheme="minorHAnsi"/>
+        </w:rPr>
+        <w:t>triggering</w:t>
+      </w:r>
+      <w:r>
+        <w:rPr>
+          <w:rFonts w:asciiTheme="minorHAnsi" w:hAnsiTheme="minorHAnsi" w:cstheme="minorHAnsi"/>
+        </w:rPr>
+        <w:t xml:space="preserve"> </w:t>
+      </w:r>
+      <w:r>
+        <w:rPr>
+          <w:rFonts w:asciiTheme="minorHAnsi" w:hAnsiTheme="minorHAnsi" w:cstheme="minorHAnsi"/>
+        </w:rPr>
+        <w:t xml:space="preserve">an </w:t>
+      </w:r>
+      <w:r>
+        <w:rPr>
+          <w:rFonts w:asciiTheme="minorHAnsi" w:hAnsiTheme="minorHAnsi" w:cstheme="minorHAnsi"/>
+        </w:rPr>
+        <w:t xml:space="preserve">insulin </w:t>
+      </w:r>
+      <w:r>
+        <w:rPr>
+          <w:rFonts w:asciiTheme="minorHAnsi" w:hAnsiTheme="minorHAnsi" w:cstheme="minorHAnsi"/>
+        </w:rPr>
+        <w:t>injection</w:t>
+      </w:r>
+      <w:r>
+        <w:rPr>
+          <w:rFonts w:asciiTheme="minorHAnsi" w:hAnsiTheme="minorHAnsi" w:cstheme="minorHAnsi"/>
+        </w:rPr>
+        <w:t xml:space="preserve"> or release of Ca</w:t>
+      </w:r>
+      <w:r>
+        <w:rPr>
+          <w:rFonts w:asciiTheme="minorHAnsi" w:hAnsiTheme="minorHAnsi" w:cstheme="minorHAnsi"/>
+        </w:rPr>
+        <w:t xml:space="preserve">lcium </w:t>
+      </w:r>
+      <w:r>
+        <w:rPr>
+          <w:rFonts w:asciiTheme="minorHAnsi" w:hAnsiTheme="minorHAnsi" w:cstheme="minorHAnsi"/>
+        </w:rPr>
+        <w:t xml:space="preserve">or phosphate for remineralization due to an increase </w:t>
+      </w:r>
+      <w:r>
+        <w:rPr>
+          <w:rFonts w:asciiTheme="minorHAnsi" w:hAnsiTheme="minorHAnsi" w:cstheme="minorHAnsi"/>
+        </w:rPr>
+        <w:t xml:space="preserve">in </w:t>
+      </w:r>
+      <w:r>
+        <w:rPr>
+          <w:rFonts w:asciiTheme="minorHAnsi" w:hAnsiTheme="minorHAnsi" w:cstheme="minorHAnsi"/>
+        </w:rPr>
+        <w:t>cariogenic bacterial species.</w:t>
+      </w:r>
+      <w:r>
+        <w:rPr>
+          <w:rFonts w:asciiTheme="minorHAnsi" w:hAnsiTheme="minorHAnsi" w:cstheme="minorHAnsi"/>
+        </w:rPr>
+        <w:t xml:space="preserve"> </w:t>
+      </w:r>
+      <w:r>
+        <w:rPr>
+          <w:rFonts w:asciiTheme="minorHAnsi" w:hAnsiTheme="minorHAnsi" w:cstheme="minorHAnsi"/>
+        </w:rPr>
+        <w:t>The “</w:t>
       </w:r>
       <w:r>
         <w:rPr>
@@ -2886,105 +3419,155 @@
           <w:i/>
           <w:iCs/>
         </w:rPr>
-        <w:t>E.coli</w:t>
-      </w:r>
-      <w:r>
-        <w:rPr>
-          <w:rFonts w:asciiTheme="minorHAnsi" w:hAnsiTheme="minorHAnsi" w:cstheme="minorHAnsi"/>
-        </w:rPr>
-        <w:t xml:space="preserve"> using either SPR</w:t>
-      </w:r>
-      <w:r>
-        <w:rPr>
-          <w:rFonts w:asciiTheme="minorHAnsi" w:hAnsiTheme="minorHAnsi" w:cstheme="minorHAnsi"/>
-        </w:rPr>
-        <w:t xml:space="preserve">, </w:t>
-      </w:r>
-      <w:r>
-        <w:rPr>
-          <w:rFonts w:asciiTheme="minorHAnsi" w:hAnsiTheme="minorHAnsi" w:cstheme="minorHAnsi"/>
-        </w:rPr>
-        <w:t xml:space="preserve">quartz crystal microbalance (QCM),  </w:t>
-      </w:r>
-      <w:r>
-        <w:rPr>
-          <w:rFonts w:asciiTheme="minorHAnsi" w:hAnsiTheme="minorHAnsi" w:cstheme="minorHAnsi"/>
-        </w:rPr>
-        <w:t>microcantilever</w:t>
-      </w:r>
-      <w:r>
-        <w:rPr>
-          <w:rFonts w:asciiTheme="minorHAnsi" w:hAnsiTheme="minorHAnsi" w:cstheme="minorHAnsi"/>
-        </w:rPr>
-        <w:t xml:space="preserve">  or impedimetric based sensors </w:t>
-      </w:r>
-      <w:r>
-        <w:rPr>
-          <w:rFonts w:asciiTheme="minorHAnsi" w:hAnsiTheme="minorHAnsi" w:cstheme="minorHAnsi"/>
-        </w:rPr>
-        <w:fldChar w:fldCharType="begin"/>
-      </w:r>
-      <w:r>
-        <w:rPr>
-          <w:rFonts w:asciiTheme="minorHAnsi" w:hAnsiTheme="minorHAnsi" w:cstheme="minorHAnsi"/>
-        </w:rPr>
-        <w:instrText xml:space="preserve"> ADDIN ZOTERO_ITEM CSL_CITATION {"citationID":"FjsRA5K8","properties":{"formattedCitation":"[9]","plainCitation":"[9]","noteIndex":0},"citationItems":[{"id":1107,"uris":["http://zotero.org/users/7286058/items/5RFPXWYE"],"itemData":{"id":1107,"type":"article-journal","abstract":"Periodontitis is a complex multifactorial disease that can lead to destruction of tooth supporting tissues and subsequent tooth loss. The most recent global burden of disease studies highlight that severe periodontitis is one of the most prevalent chronic inflammatory conditions affecting humans. Periodontitis risk is attributed to genetics, host-microbiome and environmental factors. Empirical diagnostic and prognostic systems have yet to be validated in the field of periodontics. Early diagnosis and intervention prevents periodontitis progression in most patients. Increased susceptibility and suboptimal control of modifiable risk factors can result in poor response to therapy, and relapse. The chronic immune-inflammatory response to microbial biofilms at the tooth or dental implant surface is associated with systemic conditions such as cardiovascular disease, diabetes or gastrointestinal diseases. Oral fluid-based biomarkers have demonstrated easy accessibility and potential as diagnostics for oral and systemic diseases, including the identification of SARS-CoV-2 in saliva. Advances in biotechnology have led to innovations in lab-on-a-chip and biosensors to interface with oral-based biomarker assessment. This review highlights new developments in oral biomarker discovery and their validation for clinical application to advance precision oral medicine through improved diagnosis, prognosis and patient stratification. Their potential to improve clinical outcomes of periodontitis and associated chronic conditions will benefit the dental and overall public health.","container-title":"Frontiers in Pharmacology","DOI":"10.3389/fphar.2020.588480","ISSN":"1663-9812","journalAbbreviation":"Front Pharmacol","note":"PMID: 33343358\nPMCID: PMC7748088","page":"588480","source":"PubMed Central","title":"Biosensor and Lab-on-a-chip Biomarker-identifying Technologies for Oral and Periodontal Diseases","URL":"https://www.ncbi.nlm.nih.gov/pmc/articles/PMC7748088/","volume":"11","author":[{"family":"Steigmann","given":"Larissa"},{"family":"Maekawa","given":"Shogo"},{"family":"Sima","given":"Corneliu"},{"family":"Travan","given":"Suncica"},{"family":"Wang","given":"Chin-Wei"},{"family":"Giannobile","given":"William V."}],"accessed":{"date-parts":[["2022",4,2]]},"issued":{"date-parts":[["2020",11,9]]}}}],"schema":"https://github.com/citation-style-language/schema/raw/master/csl-citation.json"} </w:instrText>
-      </w:r>
-      <w:r>
-        <w:rPr>
-          <w:rFonts w:asciiTheme="minorHAnsi" w:hAnsiTheme="minorHAnsi" w:cstheme="minorHAnsi"/>
-        </w:rPr>
-        <w:fldChar w:fldCharType="separate"/>
-      </w:r>
-      <w:r>
-        <w:rPr>
-          <w:rFonts w:asciiTheme="minorHAnsi" w:hAnsiTheme="minorHAnsi" w:cstheme="minorHAnsi"/>
-          <w:noProof/>
-        </w:rPr>
-        <w:t>[9]</w:t>
-      </w:r>
-      <w:r>
-        <w:rPr>
-          <w:rFonts w:asciiTheme="minorHAnsi" w:hAnsiTheme="minorHAnsi" w:cstheme="minorHAnsi"/>
-        </w:rPr>
-        <w:fldChar w:fldCharType="end"/>
-      </w:r>
-      <w:r>
-        <w:rPr>
-          <w:rFonts w:asciiTheme="minorHAnsi" w:hAnsiTheme="minorHAnsi" w:cstheme="minorHAnsi"/>
-        </w:rPr>
-        <w:fldChar w:fldCharType="begin"/>
-      </w:r>
-      <w:r>
-        <w:rPr>
-          <w:rFonts w:asciiTheme="minorHAnsi" w:hAnsiTheme="minorHAnsi" w:cstheme="minorHAnsi"/>
-        </w:rPr>
-        <w:instrText xml:space="preserve"> ADDIN ZOTERO_ITEM CSL_CITATION {"citationID":"QsD48p51","properties":{"formattedCitation":"[10]","plainCitation":"[10]","noteIndex":0},"citationItems":[{"id":1110,"uris":["http://zotero.org/users/7286058/items/4DH4RUQY"],"itemData":{"id":1110,"type":"article-journal","abstract":"SUMMARY\nBacterial pathogens are important targets for detection and identification in medicine, food safety, public health, and security. Bacterial infection is a common cause of morbidity and mortality worldwide. In spite of the availability of antibiotics, these infections are often misdiagnosed or there is an unacceptable delay in diagnosis. Current methods of bacterial detection rely upon laboratory-based techniques such as cell culture, microscopic analysis, and biochemical assays. These procedures are time-consuming and costly and require specialist equipment and trained users. Portable stand-alone biosensors can facilitate rapid detection and diagnosis at the point of care. Biosensors will be particularly useful where a clear diagnosis informs treatment, in critical illness (e.g., meningitis) or to prevent further disease spread (e.g., in case of food-borne pathogens or sexually transmitted diseases). Detection of bacteria is also becoming increasingly important in antibioterrorism measures (e.g., anthrax detection). In this review, we discuss recent progress in the use of biosensors for the detection of whole bacterial cells for sensitive and earlier identification of bacteria without the need for sample processing. There is a particular focus on electrochemical biosensors, especially impedance-based systems, as these present key advantages in terms of ease of miniaturization, lack of reagents, sensitivity, and low cost.","container-title":"Clinical Microbiology Reviews","DOI":"10.1128/CMR.00120-13","ISSN":"0893-8512","issue":"3","journalAbbreviation":"Clin Microbiol Rev","note":"PMID: 24982325\nPMCID: PMC4135896","page":"631-646","source":"PubMed Central","title":"Biosensors for Whole-Cell Bacterial Detection","URL":"https://www.ncbi.nlm.nih.gov/pmc/articles/PMC4135896/","volume":"27","author":[{"family":"Ahmed","given":"Asif"},{"family":"Rushworth","given":"Jo V."},{"family":"Hirst","given":"Natalie A."},{"family":"Millner","given":"Paul A."}],"accessed":{"date-parts":[["2022",4,2]]},"issued":{"date-parts":[["2014",7]]}}}],"schema":"https://github.com/citation-style-language/schema/raw/master/csl-citation.json"} </w:instrText>
-      </w:r>
-      <w:r>
-        <w:rPr>
-          <w:rFonts w:asciiTheme="minorHAnsi" w:hAnsiTheme="minorHAnsi" w:cstheme="minorHAnsi"/>
-        </w:rPr>
-        <w:fldChar w:fldCharType="separate"/>
-      </w:r>
-      <w:r>
-        <w:rPr>
-          <w:rFonts w:asciiTheme="minorHAnsi" w:hAnsiTheme="minorHAnsi" w:cstheme="minorHAnsi"/>
-          <w:noProof/>
-        </w:rPr>
-        <w:t>[10]</w:t>
-      </w:r>
-      <w:r>
-        <w:rPr>
-          <w:rFonts w:asciiTheme="minorHAnsi" w:hAnsiTheme="minorHAnsi" w:cstheme="minorHAnsi"/>
-        </w:rPr>
-        <w:fldChar w:fldCharType="end"/>
-      </w:r>
-      <w:r>
-        <w:rPr>
-          <w:rFonts w:asciiTheme="minorHAnsi" w:hAnsiTheme="minorHAnsi" w:cstheme="minorHAnsi"/>
-        </w:rPr>
-        <w:t xml:space="preserve">.  </w:t>
+        <w:t>lab-on-chip</w:t>
+      </w:r>
+      <w:r>
+        <w:rPr>
+          <w:rFonts w:asciiTheme="minorHAnsi" w:hAnsiTheme="minorHAnsi" w:cstheme="minorHAnsi"/>
+        </w:rPr>
+        <w:t xml:space="preserve">” device will need to be cost-effective, </w:t>
+      </w:r>
+      <w:proofErr w:type="spellStart"/>
+      <w:r>
+        <w:rPr>
+          <w:rFonts w:asciiTheme="minorHAnsi" w:hAnsiTheme="minorHAnsi" w:cstheme="minorHAnsi"/>
+        </w:rPr>
+        <w:t>reagentless</w:t>
+      </w:r>
+      <w:proofErr w:type="spellEnd"/>
+      <w:r>
+        <w:rPr>
+          <w:rFonts w:asciiTheme="minorHAnsi" w:hAnsiTheme="minorHAnsi" w:cstheme="minorHAnsi"/>
+        </w:rPr>
+        <w:t xml:space="preserve">, not </w:t>
+      </w:r>
+      <w:r>
+        <w:rPr>
+          <w:rFonts w:asciiTheme="minorHAnsi" w:hAnsiTheme="minorHAnsi" w:cstheme="minorHAnsi"/>
+        </w:rPr>
+        <w:t xml:space="preserve">be </w:t>
+      </w:r>
+      <w:r>
+        <w:rPr>
+          <w:rFonts w:asciiTheme="minorHAnsi" w:hAnsiTheme="minorHAnsi" w:cstheme="minorHAnsi"/>
+        </w:rPr>
+        <w:t>a discomfort to their host, and be able to survive the challenging oral cavity environment</w:t>
+      </w:r>
+      <w:r>
+        <w:rPr>
+          <w:rFonts w:asciiTheme="minorHAnsi" w:hAnsiTheme="minorHAnsi" w:cstheme="minorHAnsi"/>
+        </w:rPr>
+        <w:t xml:space="preserve"> (</w:t>
+      </w:r>
+      <w:r>
+        <w:rPr>
+          <w:rFonts w:asciiTheme="minorHAnsi" w:hAnsiTheme="minorHAnsi" w:cstheme="minorHAnsi"/>
+        </w:rPr>
+        <w:t xml:space="preserve">which could be </w:t>
+      </w:r>
+      <w:r>
+        <w:rPr>
+          <w:rFonts w:asciiTheme="minorHAnsi" w:hAnsiTheme="minorHAnsi" w:cstheme="minorHAnsi"/>
+        </w:rPr>
+        <w:t xml:space="preserve">very </w:t>
+      </w:r>
+      <w:r>
+        <w:rPr>
+          <w:rFonts w:asciiTheme="minorHAnsi" w:hAnsiTheme="minorHAnsi" w:cstheme="minorHAnsi"/>
+        </w:rPr>
+        <w:t xml:space="preserve">acidic, and exposed to </w:t>
+      </w:r>
+      <w:r>
+        <w:rPr>
+          <w:rFonts w:asciiTheme="minorHAnsi" w:hAnsiTheme="minorHAnsi" w:cstheme="minorHAnsi"/>
+        </w:rPr>
+        <w:t xml:space="preserve">teeth grinding, </w:t>
+      </w:r>
+      <w:r>
+        <w:rPr>
+          <w:rFonts w:asciiTheme="minorHAnsi" w:hAnsiTheme="minorHAnsi" w:cstheme="minorHAnsi"/>
+        </w:rPr>
+        <w:t xml:space="preserve">or </w:t>
+      </w:r>
+      <w:r>
+        <w:rPr>
+          <w:rFonts w:asciiTheme="minorHAnsi" w:hAnsiTheme="minorHAnsi" w:cstheme="minorHAnsi"/>
+        </w:rPr>
+        <w:t xml:space="preserve">strong </w:t>
+      </w:r>
+      <w:r>
+        <w:rPr>
+          <w:rFonts w:asciiTheme="minorHAnsi" w:hAnsiTheme="minorHAnsi" w:cstheme="minorHAnsi"/>
+        </w:rPr>
+        <w:t>biting</w:t>
+      </w:r>
+      <w:r>
+        <w:rPr>
+          <w:rFonts w:asciiTheme="minorHAnsi" w:hAnsiTheme="minorHAnsi" w:cstheme="minorHAnsi"/>
+        </w:rPr>
+        <w:t xml:space="preserve"> </w:t>
+      </w:r>
+      <w:r>
+        <w:rPr>
+          <w:rFonts w:asciiTheme="minorHAnsi" w:hAnsiTheme="minorHAnsi" w:cstheme="minorHAnsi"/>
+        </w:rPr>
+        <w:t>forces</w:t>
+      </w:r>
+      <w:r>
+        <w:rPr>
+          <w:rFonts w:asciiTheme="minorHAnsi" w:hAnsiTheme="minorHAnsi" w:cstheme="minorHAnsi"/>
+        </w:rPr>
+        <w:t>)</w:t>
+      </w:r>
+      <w:r>
+        <w:rPr>
+          <w:rFonts w:asciiTheme="minorHAnsi" w:hAnsiTheme="minorHAnsi" w:cstheme="minorHAnsi"/>
+        </w:rPr>
+        <w:t>.</w:t>
+      </w:r>
+    </w:p>
+    <w:p>
+      <w:pPr>
+        <w:rPr>
+          <w:rFonts w:asciiTheme="minorHAnsi" w:hAnsiTheme="minorHAnsi" w:cstheme="minorHAnsi"/>
+        </w:rPr>
+      </w:pPr>
+      <w:r>
+        <w:rPr>
+          <w:rFonts w:asciiTheme="minorHAnsi" w:hAnsiTheme="minorHAnsi" w:cstheme="minorHAnsi"/>
+        </w:rPr>
+        <w:t xml:space="preserve">Developing a biosensor for microorganisms is more challenging than molecular analyte detection due to the size of the bacteria, and specific </w:t>
+      </w:r>
+      <w:r>
+        <w:rPr>
+          <w:rFonts w:asciiTheme="minorHAnsi" w:hAnsiTheme="minorHAnsi" w:cstheme="minorHAnsi"/>
+        </w:rPr>
+        <w:t>interactions with</w:t>
+      </w:r>
+      <w:r>
+        <w:rPr>
+          <w:rFonts w:asciiTheme="minorHAnsi" w:hAnsiTheme="minorHAnsi" w:cstheme="minorHAnsi"/>
+        </w:rPr>
+        <w:t xml:space="preserve"> the sensor surface.</w:t>
+      </w:r>
+    </w:p>
+    <w:p>
+      <w:pPr>
+        <w:rPr>
+          <w:rFonts w:asciiTheme="minorHAnsi" w:hAnsiTheme="minorHAnsi" w:cstheme="minorHAnsi"/>
+        </w:rPr>
+      </w:pPr>
+      <w:r>
+        <w:rPr>
+          <w:rFonts w:asciiTheme="minorHAnsi" w:hAnsiTheme="minorHAnsi" w:cstheme="minorHAnsi"/>
+        </w:rPr>
+        <w:t>Over the years, m</w:t>
+      </w:r>
+      <w:r>
+        <w:rPr>
+          <w:rFonts w:asciiTheme="minorHAnsi" w:hAnsiTheme="minorHAnsi" w:cstheme="minorHAnsi"/>
+        </w:rPr>
+        <w:t xml:space="preserve">ost of the studies have been focused on the detection of </w:t>
       </w:r>
       <w:r>
         <w:rPr>
@@ -2992,33 +3575,312 @@
           <w:i/>
           <w:iCs/>
         </w:rPr>
-        <w:t xml:space="preserve">E. </w:t>
-      </w:r>
+        <w:t>E.coli</w:t>
+      </w:r>
+      <w:r>
+        <w:rPr>
+          <w:rFonts w:asciiTheme="minorHAnsi" w:hAnsiTheme="minorHAnsi" w:cstheme="minorHAnsi"/>
+        </w:rPr>
+        <w:t xml:space="preserve"> using either SPR</w:t>
+      </w:r>
+      <w:r>
+        <w:rPr>
+          <w:rFonts w:asciiTheme="minorHAnsi" w:hAnsiTheme="minorHAnsi" w:cstheme="minorHAnsi"/>
+        </w:rPr>
+        <w:t xml:space="preserve">, </w:t>
+      </w:r>
+      <w:r>
+        <w:rPr>
+          <w:rFonts w:asciiTheme="minorHAnsi" w:hAnsiTheme="minorHAnsi" w:cstheme="minorHAnsi"/>
+        </w:rPr>
+        <w:t xml:space="preserve">surface-enhanced Rama scattering (SERS), </w:t>
+      </w:r>
+      <w:r>
+        <w:rPr>
+          <w:rFonts w:asciiTheme="minorHAnsi" w:hAnsiTheme="minorHAnsi" w:cstheme="minorHAnsi"/>
+        </w:rPr>
+        <w:t xml:space="preserve">quartz crystal microbalance (QCM),  </w:t>
+      </w:r>
+      <w:r>
+        <w:rPr>
+          <w:rFonts w:asciiTheme="minorHAnsi" w:hAnsiTheme="minorHAnsi" w:cstheme="minorHAnsi"/>
+        </w:rPr>
+        <w:t>microcantilever</w:t>
+      </w:r>
+      <w:r>
+        <w:rPr>
+          <w:rFonts w:asciiTheme="minorHAnsi" w:hAnsiTheme="minorHAnsi" w:cstheme="minorHAnsi"/>
+        </w:rPr>
+        <w:t xml:space="preserve"> </w:t>
+      </w:r>
+      <w:r>
+        <w:rPr>
+          <w:rFonts w:asciiTheme="minorHAnsi" w:hAnsiTheme="minorHAnsi" w:cstheme="minorHAnsi"/>
+        </w:rPr>
+        <w:t>or</w:t>
+      </w:r>
+      <w:r>
+        <w:rPr>
+          <w:rFonts w:asciiTheme="minorHAnsi" w:hAnsiTheme="minorHAnsi" w:cstheme="minorHAnsi"/>
+        </w:rPr>
+        <w:t xml:space="preserve"> </w:t>
+      </w:r>
+      <w:r>
+        <w:rPr>
+          <w:rFonts w:asciiTheme="minorHAnsi" w:hAnsiTheme="minorHAnsi" w:cstheme="minorHAnsi"/>
+        </w:rPr>
+        <w:t xml:space="preserve">impedimetric based sensors </w:t>
+      </w:r>
+      <w:r>
+        <w:rPr>
+          <w:rFonts w:asciiTheme="minorHAnsi" w:hAnsiTheme="minorHAnsi" w:cstheme="minorHAnsi"/>
+        </w:rPr>
+        <w:fldChar w:fldCharType="begin"/>
+      </w:r>
+      <w:r>
+        <w:rPr>
+          <w:rFonts w:asciiTheme="minorHAnsi" w:hAnsiTheme="minorHAnsi" w:cstheme="minorHAnsi"/>
+        </w:rPr>
+        <w:instrText xml:space="preserve"> ADDIN ZOTERO_ITEM CSL_CITATION {"citationID":"FjsRA5K8","properties":{"formattedCitation":"[9]","plainCitation":"[9]","noteIndex":0},"citationItems":[{"id":1107,"uris":["http://zotero.org/users/7286058/items/5RFPXWYE"],"itemData":{"id":1107,"type":"article-journal","abstract":"Periodontitis is a complex multifactorial disease that can lead to destruction of tooth supporting tissues and subsequent tooth loss. The most recent global burden of disease studies highlight that severe periodontitis is one of the most prevalent chronic inflammatory conditions affecting humans. Periodontitis risk is attributed to genetics, host-microbiome and environmental factors. Empirical diagnostic and prognostic systems have yet to be validated in the field of periodontics. Early diagnosis and intervention prevents periodontitis progression in most patients. Increased susceptibility and suboptimal control of modifiable risk factors can result in poor response to therapy, and relapse. The chronic immune-inflammatory response to microbial biofilms at the tooth or dental implant surface is associated with systemic conditions such as cardiovascular disease, diabetes or gastrointestinal diseases. Oral fluid-based biomarkers have demonstrated easy accessibility and potential as diagnostics for oral and systemic diseases, including the identification of SARS-CoV-2 in saliva. Advances in biotechnology have led to innovations in lab-on-a-chip and biosensors to interface with oral-based biomarker assessment. This review highlights new developments in oral biomarker discovery and their validation for clinical application to advance precision oral medicine through improved diagnosis, prognosis and patient stratification. Their potential to improve clinical outcomes of periodontitis and associated chronic conditions will benefit the dental and overall public health.","container-title":"Frontiers in Pharmacology","DOI":"10.3389/fphar.2020.588480","ISSN":"1663-9812","journalAbbreviation":"Front Pharmacol","note":"PMID: 33343358\nPMCID: PMC7748088","page":"588480","source":"PubMed Central","title":"Biosensor and Lab-on-a-chip Biomarker-identifying Technologies for Oral and Periodontal Diseases","URL":"https://www.ncbi.nlm.nih.gov/pmc/articles/PMC7748088/","volume":"11","author":[{"family":"Steigmann","given":"Larissa"},{"family":"Maekawa","given":"Shogo"},{"family":"Sima","given":"Corneliu"},{"family":"Travan","given":"Suncica"},{"family":"Wang","given":"Chin-Wei"},{"family":"Giannobile","given":"William V."}],"accessed":{"date-parts":[["2022",4,2]]},"issued":{"date-parts":[["2020",11,9]]}}}],"schema":"https://github.com/citation-style-language/schema/raw/master/csl-citation.json"} </w:instrText>
+      </w:r>
+      <w:r>
+        <w:rPr>
+          <w:rFonts w:asciiTheme="minorHAnsi" w:hAnsiTheme="minorHAnsi" w:cstheme="minorHAnsi"/>
+        </w:rPr>
+        <w:fldChar w:fldCharType="separate"/>
+      </w:r>
+      <w:r>
+        <w:rPr>
+          <w:rFonts w:asciiTheme="minorHAnsi" w:hAnsiTheme="minorHAnsi" w:cstheme="minorHAnsi"/>
+          <w:noProof/>
+        </w:rPr>
+        <w:t>[9]</w:t>
+      </w:r>
+      <w:r>
+        <w:rPr>
+          <w:rFonts w:asciiTheme="minorHAnsi" w:hAnsiTheme="minorHAnsi" w:cstheme="minorHAnsi"/>
+        </w:rPr>
+        <w:fldChar w:fldCharType="end"/>
+      </w:r>
+      <w:r>
+        <w:rPr>
+          <w:rFonts w:asciiTheme="minorHAnsi" w:hAnsiTheme="minorHAnsi" w:cstheme="minorHAnsi"/>
+        </w:rPr>
+        <w:fldChar w:fldCharType="begin"/>
+      </w:r>
+      <w:r>
+        <w:rPr>
+          <w:rFonts w:asciiTheme="minorHAnsi" w:hAnsiTheme="minorHAnsi" w:cstheme="minorHAnsi"/>
+        </w:rPr>
+        <w:instrText xml:space="preserve"> ADDIN ZOTERO_ITEM CSL_CITATION {"citationID":"QsD48p51","properties":{"formattedCitation":"[10]","plainCitation":"[10]","noteIndex":0},"citationItems":[{"id":1110,"uris":["http://zotero.org/users/7286058/items/4DH4RUQY"],"itemData":{"id":1110,"type":"article-journal","abstract":"SUMMARY\nBacterial pathogens are important targets for detection and identification in medicine, food safety, public health, and security. Bacterial infection is a common cause of morbidity and mortality worldwide. In spite of the availability of antibiotics, these infections are often misdiagnosed or there is an unacceptable delay in diagnosis. Current methods of bacterial detection rely upon laboratory-based techniques such as cell culture, microscopic analysis, and biochemical assays. These procedures are time-consuming and costly and require specialist equipment and trained users. Portable stand-alone biosensors can facilitate rapid detection and diagnosis at the point of care. Biosensors will be particularly useful where a clear diagnosis informs treatment, in critical illness (e.g., meningitis) or to prevent further disease spread (e.g., in case of food-borne pathogens or sexually transmitted diseases). Detection of bacteria is also becoming increasingly important in antibioterrorism measures (e.g., anthrax detection). In this review, we discuss recent progress in the use of biosensors for the detection of whole bacterial cells for sensitive and earlier identification of bacteria without the need for sample processing. There is a particular focus on electrochemical biosensors, especially impedance-based systems, as these present key advantages in terms of ease of miniaturization, lack of reagents, sensitivity, and low cost.","container-title":"Clinical Microbiology Reviews","DOI":"10.1128/CMR.00120-13","ISSN":"0893-8512","issue":"3","journalAbbreviation":"Clin Microbiol Rev","note":"PMID: 24982325\nPMCID: PMC4135896","page":"631-646","source":"PubMed Central","title":"Biosensors for Whole-Cell Bacterial Detection","URL":"https://www.ncbi.nlm.nih.gov/pmc/articles/PMC4135896/","volume":"27","author":[{"family":"Ahmed","given":"Asif"},{"family":"Rushworth","given":"Jo V."},{"family":"Hirst","given":"Natalie A."},{"family":"Millner","given":"Paul A."}],"accessed":{"date-parts":[["2022",4,2]]},"issued":{"date-parts":[["2014",7]]}}}],"schema":"https://github.com/citation-style-language/schema/raw/master/csl-citation.json"} </w:instrText>
+      </w:r>
+      <w:r>
+        <w:rPr>
+          <w:rFonts w:asciiTheme="minorHAnsi" w:hAnsiTheme="minorHAnsi" w:cstheme="minorHAnsi"/>
+        </w:rPr>
+        <w:fldChar w:fldCharType="separate"/>
+      </w:r>
+      <w:r>
+        <w:rPr>
+          <w:rFonts w:asciiTheme="minorHAnsi" w:hAnsiTheme="minorHAnsi" w:cstheme="minorHAnsi"/>
+          <w:noProof/>
+        </w:rPr>
+        <w:t>[10]</w:t>
+      </w:r>
+      <w:r>
+        <w:rPr>
+          <w:rFonts w:asciiTheme="minorHAnsi" w:hAnsiTheme="minorHAnsi" w:cstheme="minorHAnsi"/>
+        </w:rPr>
+        <w:fldChar w:fldCharType="end"/>
+      </w:r>
+      <w:r>
+        <w:rPr>
+          <w:rFonts w:asciiTheme="minorHAnsi" w:hAnsiTheme="minorHAnsi" w:cstheme="minorHAnsi"/>
+        </w:rPr>
+        <w:t xml:space="preserve">.  </w:t>
+      </w:r>
+      <w:proofErr w:type="spellStart"/>
+      <w:proofErr w:type="gramStart"/>
       <w:r>
         <w:rPr>
           <w:rFonts w:asciiTheme="minorHAnsi" w:hAnsiTheme="minorHAnsi" w:cstheme="minorHAnsi"/>
           <w:i/>
           <w:iCs/>
         </w:rPr>
+        <w:t>P.gingivalis</w:t>
+      </w:r>
+      <w:proofErr w:type="spellEnd"/>
+      <w:proofErr w:type="gramEnd"/>
+      <w:r>
+        <w:rPr>
+          <w:rFonts w:asciiTheme="minorHAnsi" w:hAnsiTheme="minorHAnsi" w:cstheme="minorHAnsi"/>
+        </w:rPr>
+        <w:t xml:space="preserve"> </w:t>
+      </w:r>
+      <w:r>
+        <w:rPr>
+          <w:rFonts w:asciiTheme="minorHAnsi" w:hAnsiTheme="minorHAnsi" w:cstheme="minorHAnsi"/>
+        </w:rPr>
+        <w:t>and</w:t>
+      </w:r>
+      <w:r>
+        <w:rPr>
+          <w:rFonts w:asciiTheme="minorHAnsi" w:hAnsiTheme="minorHAnsi" w:cstheme="minorHAnsi"/>
+          <w:i/>
+          <w:iCs/>
+        </w:rPr>
+        <w:t xml:space="preserve"> </w:t>
+      </w:r>
+      <w:proofErr w:type="spellStart"/>
+      <w:r>
+        <w:rPr>
+          <w:rFonts w:asciiTheme="minorHAnsi" w:hAnsiTheme="minorHAnsi" w:cstheme="minorHAnsi"/>
+          <w:i/>
+          <w:iCs/>
+        </w:rPr>
+        <w:t>F.nucleatum</w:t>
+      </w:r>
+      <w:proofErr w:type="spellEnd"/>
+      <w:r>
+        <w:rPr>
+          <w:rFonts w:asciiTheme="minorHAnsi" w:hAnsiTheme="minorHAnsi" w:cstheme="minorHAnsi"/>
+          <w:i/>
+          <w:iCs/>
+        </w:rPr>
+        <w:t xml:space="preserve"> </w:t>
+      </w:r>
+      <w:r>
+        <w:rPr>
+          <w:rFonts w:asciiTheme="minorHAnsi" w:hAnsiTheme="minorHAnsi" w:cstheme="minorHAnsi"/>
+        </w:rPr>
+        <w:t>likewise</w:t>
+      </w:r>
+      <w:r>
+        <w:rPr>
+          <w:rFonts w:asciiTheme="minorHAnsi" w:hAnsiTheme="minorHAnsi" w:cstheme="minorHAnsi"/>
+          <w:i/>
+          <w:iCs/>
+        </w:rPr>
+        <w:t xml:space="preserve"> </w:t>
+      </w:r>
+      <w:r>
+        <w:rPr>
+          <w:rFonts w:asciiTheme="minorHAnsi" w:hAnsiTheme="minorHAnsi" w:cstheme="minorHAnsi"/>
+          <w:i/>
+          <w:iCs/>
+        </w:rPr>
+        <w:t xml:space="preserve">E. </w:t>
+      </w:r>
+      <w:r>
+        <w:rPr>
+          <w:rFonts w:asciiTheme="minorHAnsi" w:hAnsiTheme="minorHAnsi" w:cstheme="minorHAnsi"/>
+          <w:i/>
+          <w:iCs/>
+        </w:rPr>
         <w:t>coli</w:t>
       </w:r>
       <w:r>
         <w:rPr>
           <w:rFonts w:asciiTheme="minorHAnsi" w:hAnsiTheme="minorHAnsi" w:cstheme="minorHAnsi"/>
         </w:rPr>
-        <w:t xml:space="preserve"> is</w:t>
-      </w:r>
-      <w:r>
-        <w:rPr>
-          <w:rFonts w:asciiTheme="minorHAnsi" w:hAnsiTheme="minorHAnsi" w:cstheme="minorHAnsi"/>
-        </w:rPr>
-        <w:t xml:space="preserve"> a</w:t>
-      </w:r>
-      <w:r>
-        <w:rPr>
-          <w:rFonts w:asciiTheme="minorHAnsi" w:hAnsiTheme="minorHAnsi" w:cstheme="minorHAnsi"/>
-        </w:rPr>
-        <w:t xml:space="preserve"> gram-negative bacteria likewise </w:t>
+        <w:t>, are</w:t>
+      </w:r>
+      <w:r>
+        <w:rPr>
+          <w:rFonts w:asciiTheme="minorHAnsi" w:hAnsiTheme="minorHAnsi" w:cstheme="minorHAnsi"/>
+        </w:rPr>
+        <w:t xml:space="preserve"> </w:t>
+      </w:r>
+      <w:r>
+        <w:rPr>
+          <w:rFonts w:asciiTheme="minorHAnsi" w:hAnsiTheme="minorHAnsi" w:cstheme="minorHAnsi"/>
+        </w:rPr>
+        <w:t>gram-negative bacteria</w:t>
+      </w:r>
+      <w:r>
+        <w:rPr>
+          <w:rFonts w:asciiTheme="minorHAnsi" w:hAnsiTheme="minorHAnsi" w:cstheme="minorHAnsi"/>
+        </w:rPr>
+        <w:t xml:space="preserve">, thus </w:t>
+      </w:r>
+      <w:r>
+        <w:rPr>
+          <w:rFonts w:asciiTheme="minorHAnsi" w:hAnsiTheme="minorHAnsi" w:cstheme="minorHAnsi"/>
+        </w:rPr>
+        <w:t xml:space="preserve">some of the crafting </w:t>
+      </w:r>
+      <w:r>
+        <w:rPr>
+          <w:rFonts w:asciiTheme="minorHAnsi" w:hAnsiTheme="minorHAnsi" w:cstheme="minorHAnsi"/>
+        </w:rPr>
+        <w:t xml:space="preserve">which went into </w:t>
+      </w:r>
+      <w:r>
+        <w:rPr>
+          <w:rFonts w:asciiTheme="minorHAnsi" w:hAnsiTheme="minorHAnsi" w:cstheme="minorHAnsi"/>
+        </w:rPr>
+        <w:t xml:space="preserve">these devices could </w:t>
+      </w:r>
+      <w:r>
+        <w:rPr>
+          <w:rFonts w:asciiTheme="minorHAnsi" w:hAnsiTheme="minorHAnsi" w:cstheme="minorHAnsi"/>
+        </w:rPr>
+        <w:lastRenderedPageBreak/>
+        <w:t xml:space="preserve">be to some extent reused; </w:t>
+      </w:r>
+      <w:r>
+        <w:rPr>
+          <w:rFonts w:asciiTheme="minorHAnsi" w:hAnsiTheme="minorHAnsi" w:cstheme="minorHAnsi"/>
+        </w:rPr>
+        <w:t xml:space="preserve">still </w:t>
+      </w:r>
+      <w:r>
+        <w:rPr>
+          <w:rFonts w:asciiTheme="minorHAnsi" w:hAnsiTheme="minorHAnsi" w:cstheme="minorHAnsi"/>
+        </w:rPr>
+        <w:t xml:space="preserve">the device will need to be recalibrated </w:t>
+      </w:r>
+      <w:r>
+        <w:rPr>
+          <w:rFonts w:asciiTheme="minorHAnsi" w:hAnsiTheme="minorHAnsi" w:cstheme="minorHAnsi"/>
+        </w:rPr>
+        <w:t xml:space="preserve">to have a high affinity to </w:t>
+      </w:r>
+      <w:r>
+        <w:rPr>
+          <w:rFonts w:asciiTheme="minorHAnsi" w:hAnsiTheme="minorHAnsi" w:cstheme="minorHAnsi"/>
+        </w:rPr>
+        <w:t>the cells of the targeted microorganism</w:t>
+      </w:r>
+      <w:r>
+        <w:rPr>
+          <w:rFonts w:asciiTheme="minorHAnsi" w:hAnsiTheme="minorHAnsi" w:cstheme="minorHAnsi"/>
+        </w:rPr>
+        <w:t xml:space="preserve">. </w:t>
+      </w:r>
+      <w:r>
+        <w:rPr>
+          <w:rFonts w:asciiTheme="minorHAnsi" w:hAnsiTheme="minorHAnsi" w:cstheme="minorHAnsi"/>
+        </w:rPr>
+        <w:t xml:space="preserve">Bacteria surface antigens, specific proteins, glycoproteins, liposaccharides, and peptidoglycan of the bacteria could be targeted for biorecognition. Antibodies or viruses which binds to specific bacterial receptors could be preferred.  </w:t>
+      </w:r>
+      <w:r>
+        <w:rPr>
+          <w:rFonts w:asciiTheme="minorHAnsi" w:hAnsiTheme="minorHAnsi" w:cstheme="minorHAnsi"/>
+        </w:rPr>
+        <w:t>Deep analysis of the pat</w:t>
+      </w:r>
+      <w:r>
+        <w:rPr>
+          <w:rFonts w:asciiTheme="minorHAnsi" w:hAnsiTheme="minorHAnsi" w:cstheme="minorHAnsi"/>
+        </w:rPr>
+        <w:t>h</w:t>
+      </w:r>
+      <w:r>
+        <w:rPr>
+          <w:rFonts w:asciiTheme="minorHAnsi" w:hAnsiTheme="minorHAnsi" w:cstheme="minorHAnsi"/>
+        </w:rPr>
+        <w:t xml:space="preserve">ways affected by </w:t>
       </w:r>
       <w:proofErr w:type="spellStart"/>
       <w:proofErr w:type="gramStart"/>
@@ -3041,10 +3903,16 @@
       <w:r>
         <w:rPr>
           <w:rFonts w:asciiTheme="minorHAnsi" w:hAnsiTheme="minorHAnsi" w:cstheme="minorHAnsi"/>
+        </w:rPr>
+        <w:t>and</w:t>
+      </w:r>
+      <w:r>
+        <w:rPr>
+          <w:rFonts w:asciiTheme="minorHAnsi" w:hAnsiTheme="minorHAnsi" w:cstheme="minorHAnsi"/>
           <w:i/>
           <w:iCs/>
         </w:rPr>
-        <w:t xml:space="preserve">and </w:t>
+        <w:t xml:space="preserve"> </w:t>
       </w:r>
       <w:proofErr w:type="spellStart"/>
       <w:r>
@@ -3060,95 +3928,23 @@
         <w:rPr>
           <w:rFonts w:asciiTheme="minorHAnsi" w:hAnsiTheme="minorHAnsi" w:cstheme="minorHAnsi"/>
         </w:rPr>
-        <w:t xml:space="preserve">, thus </w:t>
-      </w:r>
-      <w:r>
-        <w:rPr>
-          <w:rFonts w:asciiTheme="minorHAnsi" w:hAnsiTheme="minorHAnsi" w:cstheme="minorHAnsi"/>
-        </w:rPr>
-        <w:t xml:space="preserve">some of the crafting </w:t>
-      </w:r>
-      <w:r>
-        <w:rPr>
-          <w:rFonts w:asciiTheme="minorHAnsi" w:hAnsiTheme="minorHAnsi" w:cstheme="minorHAnsi"/>
-        </w:rPr>
-        <w:t xml:space="preserve">which went into </w:t>
-      </w:r>
-      <w:r>
-        <w:rPr>
-          <w:rFonts w:asciiTheme="minorHAnsi" w:hAnsiTheme="minorHAnsi" w:cstheme="minorHAnsi"/>
-        </w:rPr>
-        <w:t xml:space="preserve">these devices could be to some extent reused; </w:t>
-      </w:r>
-      <w:r>
-        <w:rPr>
-          <w:rFonts w:asciiTheme="minorHAnsi" w:hAnsiTheme="minorHAnsi" w:cstheme="minorHAnsi"/>
-        </w:rPr>
-        <w:t xml:space="preserve">still </w:t>
-      </w:r>
-      <w:r>
-        <w:rPr>
-          <w:rFonts w:asciiTheme="minorHAnsi" w:hAnsiTheme="minorHAnsi" w:cstheme="minorHAnsi"/>
-        </w:rPr>
-        <w:t xml:space="preserve">the devices will need to be recalibrated </w:t>
-      </w:r>
-      <w:r>
-        <w:rPr>
-          <w:rFonts w:asciiTheme="minorHAnsi" w:hAnsiTheme="minorHAnsi" w:cstheme="minorHAnsi"/>
-        </w:rPr>
-        <w:t xml:space="preserve">to have a high affinity to </w:t>
-      </w:r>
-      <w:r>
-        <w:rPr>
-          <w:rFonts w:asciiTheme="minorHAnsi" w:hAnsiTheme="minorHAnsi" w:cstheme="minorHAnsi"/>
-        </w:rPr>
-        <w:t>the cells of the targeted microorganism</w:t>
-      </w:r>
-      <w:r>
-        <w:rPr>
-          <w:rFonts w:asciiTheme="minorHAnsi" w:hAnsiTheme="minorHAnsi" w:cstheme="minorHAnsi"/>
-        </w:rPr>
-        <w:t>. The “</w:t>
-      </w:r>
+        <w:t xml:space="preserve"> will help to design the biosensor, for example </w:t>
+      </w:r>
+      <w:proofErr w:type="spellStart"/>
       <w:r>
         <w:rPr>
           <w:rFonts w:asciiTheme="minorHAnsi" w:hAnsiTheme="minorHAnsi" w:cstheme="minorHAnsi"/>
           <w:i/>
           <w:iCs/>
         </w:rPr>
-        <w:t>lab-on-chip</w:t>
-      </w:r>
-      <w:r>
-        <w:rPr>
-          <w:rFonts w:asciiTheme="minorHAnsi" w:hAnsiTheme="minorHAnsi" w:cstheme="minorHAnsi"/>
-        </w:rPr>
-        <w:t xml:space="preserve">” device will need to be cost-effective, </w:t>
-      </w:r>
-      <w:proofErr w:type="spellStart"/>
-      <w:r>
-        <w:rPr>
-          <w:rFonts w:asciiTheme="minorHAnsi" w:hAnsiTheme="minorHAnsi" w:cstheme="minorHAnsi"/>
-        </w:rPr>
-        <w:t>reagentless</w:t>
+        <w:t>P.gingivalis</w:t>
       </w:r>
       <w:proofErr w:type="spellEnd"/>
       <w:r>
         <w:rPr>
           <w:rFonts w:asciiTheme="minorHAnsi" w:hAnsiTheme="minorHAnsi" w:cstheme="minorHAnsi"/>
         </w:rPr>
-        <w:t xml:space="preserve">, miniature </w:t>
-      </w:r>
-      <w:r>
-        <w:rPr>
-          <w:rFonts w:asciiTheme="minorHAnsi" w:hAnsiTheme="minorHAnsi" w:cstheme="minorHAnsi"/>
-        </w:rPr>
-        <w:t xml:space="preserve">to fit on a tooth, </w:t>
-      </w:r>
-      <w:r>
-        <w:rPr>
-          <w:rFonts w:asciiTheme="minorHAnsi" w:hAnsiTheme="minorHAnsi" w:cstheme="minorHAnsi"/>
-        </w:rPr>
-        <w:t>not</w:t>
+        <w:t xml:space="preserve"> inhibit inflammatory response in human by binding to CXCR4, inducing PKA signaling and inhibiting TLR-2 immune response.</w:t>
       </w:r>
       <w:r>
         <w:rPr>
@@ -3156,30 +3952,13 @@
         </w:rPr>
         <w:t xml:space="preserve"> </w:t>
       </w:r>
-      <w:r>
-        <w:rPr>
-          <w:rFonts w:asciiTheme="minorHAnsi" w:hAnsiTheme="minorHAnsi" w:cstheme="minorHAnsi"/>
-        </w:rPr>
-        <w:t xml:space="preserve">a </w:t>
-      </w:r>
-      <w:r>
-        <w:rPr>
-          <w:rFonts w:asciiTheme="minorHAnsi" w:hAnsiTheme="minorHAnsi" w:cstheme="minorHAnsi"/>
-        </w:rPr>
-        <w:t xml:space="preserve">discomfort to their host, </w:t>
-      </w:r>
-      <w:r>
-        <w:rPr>
-          <w:rFonts w:asciiTheme="minorHAnsi" w:hAnsiTheme="minorHAnsi" w:cstheme="minorHAnsi"/>
-        </w:rPr>
-        <w:t>and</w:t>
-      </w:r>
-      <w:r>
-        <w:rPr>
-          <w:rFonts w:asciiTheme="minorHAnsi" w:hAnsiTheme="minorHAnsi" w:cstheme="minorHAnsi"/>
-        </w:rPr>
-        <w:t xml:space="preserve"> be able to survive the challenging oral cavity environment.</w:t>
-      </w:r>
+    </w:p>
+    <w:p>
+      <w:pPr>
+        <w:rPr>
+          <w:rFonts w:asciiTheme="minorHAnsi" w:hAnsiTheme="minorHAnsi" w:cstheme="minorHAnsi"/>
+        </w:rPr>
+      </w:pPr>
     </w:p>
     <w:p>
       <w:pPr>
@@ -3506,7 +4285,6 @@
           <w:rFonts w:ascii="Calibri" w:cs="Calibri"/>
           <w:sz w:val="24"/>
         </w:rPr>
-        <w:lastRenderedPageBreak/>
         <w:t>[3]</w:t>
       </w:r>
       <w:r>
@@ -3803,6 +4581,7 @@
           <w:rFonts w:ascii="Calibri" w:cs="Calibri"/>
           <w:sz w:val="24"/>
         </w:rPr>
+        <w:lastRenderedPageBreak/>
         <w:t>[10]</w:t>
       </w:r>
       <w:r>
@@ -3898,20 +4677,6 @@
         </w:rPr>
         <w:fldChar w:fldCharType="end"/>
       </w:r>
-    </w:p>
-    <w:p>
-      <w:pPr>
-        <w:rPr>
-          <w:rFonts w:asciiTheme="minorHAnsi" w:hAnsiTheme="minorHAnsi" w:cstheme="minorHAnsi"/>
-        </w:rPr>
-      </w:pPr>
-    </w:p>
-    <w:p>
-      <w:pPr>
-        <w:rPr>
-          <w:rFonts w:asciiTheme="minorHAnsi" w:hAnsiTheme="minorHAnsi" w:cstheme="minorHAnsi"/>
-        </w:rPr>
-      </w:pPr>
     </w:p>
     <w:sectPr>
       <w:pgSz w:w="12240" w:h="15840"/>
@@ -5952,6 +6717,147 @@
     </w:lvl>
   </w:abstractNum>
   <w:abstractNum w:abstractNumId="18" w15:restartNumberingAfterBreak="0">
+    <w:nsid w:val="52C479E5"/>
+    <w:multiLevelType w:val="multilevel"/>
+    <w:tmpl w:val="393ABE9C"/>
+    <w:lvl w:ilvl="0">
+      <w:start w:val="1"/>
+      <w:numFmt w:val="bullet"/>
+      <w:lvlText w:val=""/>
+      <w:lvlJc w:val="left"/>
+      <w:pPr>
+        <w:tabs>
+          <w:tab w:val="num" w:pos="720"/>
+        </w:tabs>
+        <w:ind w:left="720" w:hanging="360"/>
+      </w:pPr>
+      <w:rPr>
+        <w:rFonts w:ascii="Symbol" w:hAnsi="Symbol" w:hint="default"/>
+        <w:sz w:val="20"/>
+      </w:rPr>
+    </w:lvl>
+    <w:lvl w:ilvl="1" w:tentative="1">
+      <w:numFmt w:val="bullet"/>
+      <w:lvlText w:val=""/>
+      <w:lvlJc w:val="left"/>
+      <w:pPr>
+        <w:tabs>
+          <w:tab w:val="num" w:pos="1440"/>
+        </w:tabs>
+        <w:ind w:left="1440" w:hanging="360"/>
+      </w:pPr>
+      <w:rPr>
+        <w:rFonts w:ascii="Symbol" w:hAnsi="Symbol" w:hint="default"/>
+        <w:sz w:val="20"/>
+      </w:rPr>
+    </w:lvl>
+    <w:lvl w:ilvl="2" w:tentative="1">
+      <w:numFmt w:val="bullet"/>
+      <w:lvlText w:val=""/>
+      <w:lvlJc w:val="left"/>
+      <w:pPr>
+        <w:tabs>
+          <w:tab w:val="num" w:pos="2160"/>
+        </w:tabs>
+        <w:ind w:left="2160" w:hanging="360"/>
+      </w:pPr>
+      <w:rPr>
+        <w:rFonts w:ascii="Symbol" w:hAnsi="Symbol" w:hint="default"/>
+        <w:sz w:val="20"/>
+      </w:rPr>
+    </w:lvl>
+    <w:lvl w:ilvl="3" w:tentative="1">
+      <w:numFmt w:val="bullet"/>
+      <w:lvlText w:val=""/>
+      <w:lvlJc w:val="left"/>
+      <w:pPr>
+        <w:tabs>
+          <w:tab w:val="num" w:pos="2880"/>
+        </w:tabs>
+        <w:ind w:left="2880" w:hanging="360"/>
+      </w:pPr>
+      <w:rPr>
+        <w:rFonts w:ascii="Symbol" w:hAnsi="Symbol" w:hint="default"/>
+        <w:sz w:val="20"/>
+      </w:rPr>
+    </w:lvl>
+    <w:lvl w:ilvl="4" w:tentative="1">
+      <w:numFmt w:val="bullet"/>
+      <w:lvlText w:val=""/>
+      <w:lvlJc w:val="left"/>
+      <w:pPr>
+        <w:tabs>
+          <w:tab w:val="num" w:pos="3600"/>
+        </w:tabs>
+        <w:ind w:left="3600" w:hanging="360"/>
+      </w:pPr>
+      <w:rPr>
+        <w:rFonts w:ascii="Symbol" w:hAnsi="Symbol" w:hint="default"/>
+        <w:sz w:val="20"/>
+      </w:rPr>
+    </w:lvl>
+    <w:lvl w:ilvl="5" w:tentative="1">
+      <w:numFmt w:val="bullet"/>
+      <w:lvlText w:val=""/>
+      <w:lvlJc w:val="left"/>
+      <w:pPr>
+        <w:tabs>
+          <w:tab w:val="num" w:pos="4320"/>
+        </w:tabs>
+        <w:ind w:left="4320" w:hanging="360"/>
+      </w:pPr>
+      <w:rPr>
+        <w:rFonts w:ascii="Symbol" w:hAnsi="Symbol" w:hint="default"/>
+        <w:sz w:val="20"/>
+      </w:rPr>
+    </w:lvl>
+    <w:lvl w:ilvl="6" w:tentative="1">
+      <w:numFmt w:val="bullet"/>
+      <w:lvlText w:val=""/>
+      <w:lvlJc w:val="left"/>
+      <w:pPr>
+        <w:tabs>
+          <w:tab w:val="num" w:pos="5040"/>
+        </w:tabs>
+        <w:ind w:left="5040" w:hanging="360"/>
+      </w:pPr>
+      <w:rPr>
+        <w:rFonts w:ascii="Symbol" w:hAnsi="Symbol" w:hint="default"/>
+        <w:sz w:val="20"/>
+      </w:rPr>
+    </w:lvl>
+    <w:lvl w:ilvl="7" w:tentative="1">
+      <w:numFmt w:val="bullet"/>
+      <w:lvlText w:val=""/>
+      <w:lvlJc w:val="left"/>
+      <w:pPr>
+        <w:tabs>
+          <w:tab w:val="num" w:pos="5760"/>
+        </w:tabs>
+        <w:ind w:left="5760" w:hanging="360"/>
+      </w:pPr>
+      <w:rPr>
+        <w:rFonts w:ascii="Symbol" w:hAnsi="Symbol" w:hint="default"/>
+        <w:sz w:val="20"/>
+      </w:rPr>
+    </w:lvl>
+    <w:lvl w:ilvl="8" w:tentative="1">
+      <w:numFmt w:val="bullet"/>
+      <w:lvlText w:val=""/>
+      <w:lvlJc w:val="left"/>
+      <w:pPr>
+        <w:tabs>
+          <w:tab w:val="num" w:pos="6480"/>
+        </w:tabs>
+        <w:ind w:left="6480" w:hanging="360"/>
+      </w:pPr>
+      <w:rPr>
+        <w:rFonts w:ascii="Symbol" w:hAnsi="Symbol" w:hint="default"/>
+        <w:sz w:val="20"/>
+      </w:rPr>
+    </w:lvl>
+  </w:abstractNum>
+  <w:abstractNum w:abstractNumId="19" w15:restartNumberingAfterBreak="0">
     <w:nsid w:val="52D15F71"/>
     <w:multiLevelType w:val="hybridMultilevel"/>
     <w:tmpl w:val="587630B8"/>
@@ -6064,7 +6970,7 @@
       </w:rPr>
     </w:lvl>
   </w:abstractNum>
-  <w:abstractNum w:abstractNumId="19" w15:restartNumberingAfterBreak="0">
+  <w:abstractNum w:abstractNumId="20" w15:restartNumberingAfterBreak="0">
     <w:nsid w:val="53CC6D9B"/>
     <w:multiLevelType w:val="hybridMultilevel"/>
     <w:tmpl w:val="9FBA4BF0"/>
@@ -6177,7 +7083,7 @@
       </w:rPr>
     </w:lvl>
   </w:abstractNum>
-  <w:abstractNum w:abstractNumId="20" w15:restartNumberingAfterBreak="0">
+  <w:abstractNum w:abstractNumId="21" w15:restartNumberingAfterBreak="0">
     <w:nsid w:val="54A20769"/>
     <w:multiLevelType w:val="hybridMultilevel"/>
     <w:tmpl w:val="838AAB1C"/>
@@ -6266,7 +7172,7 @@
       </w:pPr>
     </w:lvl>
   </w:abstractNum>
-  <w:abstractNum w:abstractNumId="21" w15:restartNumberingAfterBreak="0">
+  <w:abstractNum w:abstractNumId="22" w15:restartNumberingAfterBreak="0">
     <w:nsid w:val="55294C51"/>
     <w:multiLevelType w:val="hybridMultilevel"/>
     <w:tmpl w:val="00F29136"/>
@@ -6379,7 +7285,7 @@
       </w:rPr>
     </w:lvl>
   </w:abstractNum>
-  <w:abstractNum w:abstractNumId="22" w15:restartNumberingAfterBreak="0">
+  <w:abstractNum w:abstractNumId="23" w15:restartNumberingAfterBreak="0">
     <w:nsid w:val="570C235A"/>
     <w:multiLevelType w:val="hybridMultilevel"/>
     <w:tmpl w:val="C0E0D410"/>
@@ -6492,7 +7398,7 @@
       </w:rPr>
     </w:lvl>
   </w:abstractNum>
-  <w:abstractNum w:abstractNumId="23" w15:restartNumberingAfterBreak="0">
+  <w:abstractNum w:abstractNumId="24" w15:restartNumberingAfterBreak="0">
     <w:nsid w:val="57D662A4"/>
     <w:multiLevelType w:val="hybridMultilevel"/>
     <w:tmpl w:val="EA30D0D4"/>
@@ -6605,7 +7511,7 @@
       </w:rPr>
     </w:lvl>
   </w:abstractNum>
-  <w:abstractNum w:abstractNumId="24" w15:restartNumberingAfterBreak="0">
+  <w:abstractNum w:abstractNumId="25" w15:restartNumberingAfterBreak="0">
     <w:nsid w:val="58366830"/>
     <w:multiLevelType w:val="hybridMultilevel"/>
     <w:tmpl w:val="75D606E0"/>
@@ -6718,7 +7624,7 @@
       </w:rPr>
     </w:lvl>
   </w:abstractNum>
-  <w:abstractNum w:abstractNumId="25" w15:restartNumberingAfterBreak="0">
+  <w:abstractNum w:abstractNumId="26" w15:restartNumberingAfterBreak="0">
     <w:nsid w:val="5B6446C4"/>
     <w:multiLevelType w:val="hybridMultilevel"/>
     <w:tmpl w:val="8ACC5F82"/>
@@ -6831,7 +7737,7 @@
       </w:rPr>
     </w:lvl>
   </w:abstractNum>
-  <w:abstractNum w:abstractNumId="26" w15:restartNumberingAfterBreak="0">
+  <w:abstractNum w:abstractNumId="27" w15:restartNumberingAfterBreak="0">
     <w:nsid w:val="5BF21F7D"/>
     <w:multiLevelType w:val="hybridMultilevel"/>
     <w:tmpl w:val="522862AC"/>
@@ -6944,7 +7850,7 @@
       </w:rPr>
     </w:lvl>
   </w:abstractNum>
-  <w:abstractNum w:abstractNumId="27" w15:restartNumberingAfterBreak="0">
+  <w:abstractNum w:abstractNumId="28" w15:restartNumberingAfterBreak="0">
     <w:nsid w:val="5E913835"/>
     <w:multiLevelType w:val="hybridMultilevel"/>
     <w:tmpl w:val="686697EC"/>
@@ -7057,7 +7963,7 @@
       </w:rPr>
     </w:lvl>
   </w:abstractNum>
-  <w:abstractNum w:abstractNumId="28" w15:restartNumberingAfterBreak="0">
+  <w:abstractNum w:abstractNumId="29" w15:restartNumberingAfterBreak="0">
     <w:nsid w:val="60E20FA5"/>
     <w:multiLevelType w:val="hybridMultilevel"/>
     <w:tmpl w:val="F1085BDE"/>
@@ -7146,7 +8052,7 @@
       </w:pPr>
     </w:lvl>
   </w:abstractNum>
-  <w:abstractNum w:abstractNumId="29" w15:restartNumberingAfterBreak="0">
+  <w:abstractNum w:abstractNumId="30" w15:restartNumberingAfterBreak="0">
     <w:nsid w:val="65D859A0"/>
     <w:multiLevelType w:val="hybridMultilevel"/>
     <w:tmpl w:val="DE3C62CE"/>
@@ -7259,7 +8165,7 @@
       </w:rPr>
     </w:lvl>
   </w:abstractNum>
-  <w:abstractNum w:abstractNumId="30" w15:restartNumberingAfterBreak="0">
+  <w:abstractNum w:abstractNumId="31" w15:restartNumberingAfterBreak="0">
     <w:nsid w:val="6BB37579"/>
     <w:multiLevelType w:val="hybridMultilevel"/>
     <w:tmpl w:val="C53AD41E"/>
@@ -7372,7 +8278,7 @@
       </w:rPr>
     </w:lvl>
   </w:abstractNum>
-  <w:abstractNum w:abstractNumId="31" w15:restartNumberingAfterBreak="0">
+  <w:abstractNum w:abstractNumId="32" w15:restartNumberingAfterBreak="0">
     <w:nsid w:val="75A16BF1"/>
     <w:multiLevelType w:val="hybridMultilevel"/>
     <w:tmpl w:val="70E46BA0"/>
@@ -7485,7 +8391,7 @@
       </w:rPr>
     </w:lvl>
   </w:abstractNum>
-  <w:abstractNum w:abstractNumId="32" w15:restartNumberingAfterBreak="0">
+  <w:abstractNum w:abstractNumId="33" w15:restartNumberingAfterBreak="0">
     <w:nsid w:val="798541F0"/>
     <w:multiLevelType w:val="hybridMultilevel"/>
     <w:tmpl w:val="8820A5DC"/>
@@ -7598,7 +8504,7 @@
       </w:rPr>
     </w:lvl>
   </w:abstractNum>
-  <w:abstractNum w:abstractNumId="33" w15:restartNumberingAfterBreak="0">
+  <w:abstractNum w:abstractNumId="34" w15:restartNumberingAfterBreak="0">
     <w:nsid w:val="7DDD6C9B"/>
     <w:multiLevelType w:val="hybridMultilevel"/>
     <w:tmpl w:val="9BE8A15A"/>
@@ -7721,16 +8627,16 @@
     <w:abstractNumId w:val="10"/>
   </w:num>
   <w:num w:numId="4" w16cid:durableId="865556767">
-    <w:abstractNumId w:val="28"/>
+    <w:abstractNumId w:val="29"/>
   </w:num>
   <w:num w:numId="5" w16cid:durableId="1168130446">
     <w:abstractNumId w:val="9"/>
   </w:num>
   <w:num w:numId="6" w16cid:durableId="144904291">
-    <w:abstractNumId w:val="21"/>
+    <w:abstractNumId w:val="22"/>
   </w:num>
   <w:num w:numId="7" w16cid:durableId="783307723">
-    <w:abstractNumId w:val="20"/>
+    <w:abstractNumId w:val="21"/>
   </w:num>
   <w:num w:numId="8" w16cid:durableId="1648516089">
     <w:abstractNumId w:val="2"/>
@@ -7742,7 +8648,7 @@
     <w:abstractNumId w:val="1"/>
   </w:num>
   <w:num w:numId="11" w16cid:durableId="1754080240">
-    <w:abstractNumId w:val="25"/>
+    <w:abstractNumId w:val="26"/>
   </w:num>
   <w:num w:numId="12" w16cid:durableId="1823038665">
     <w:abstractNumId w:val="0"/>
@@ -7751,16 +8657,16 @@
     <w:abstractNumId w:val="7"/>
   </w:num>
   <w:num w:numId="14" w16cid:durableId="442725010">
-    <w:abstractNumId w:val="27"/>
+    <w:abstractNumId w:val="28"/>
   </w:num>
   <w:num w:numId="15" w16cid:durableId="406611283">
     <w:abstractNumId w:val="8"/>
   </w:num>
   <w:num w:numId="16" w16cid:durableId="244341858">
-    <w:abstractNumId w:val="22"/>
+    <w:abstractNumId w:val="23"/>
   </w:num>
   <w:num w:numId="17" w16cid:durableId="1831099623">
-    <w:abstractNumId w:val="31"/>
+    <w:abstractNumId w:val="32"/>
   </w:num>
   <w:num w:numId="18" w16cid:durableId="77602603">
     <w:abstractNumId w:val="12"/>
@@ -7769,13 +8675,13 @@
     <w:abstractNumId w:val="5"/>
   </w:num>
   <w:num w:numId="20" w16cid:durableId="40370820">
-    <w:abstractNumId w:val="18"/>
+    <w:abstractNumId w:val="19"/>
   </w:num>
   <w:num w:numId="21" w16cid:durableId="454451421">
-    <w:abstractNumId w:val="30"/>
+    <w:abstractNumId w:val="31"/>
   </w:num>
   <w:num w:numId="22" w16cid:durableId="724375420">
-    <w:abstractNumId w:val="19"/>
+    <w:abstractNumId w:val="20"/>
   </w:num>
   <w:num w:numId="23" w16cid:durableId="471363913">
     <w:abstractNumId w:val="3"/>
@@ -7784,16 +8690,16 @@
     <w:abstractNumId w:val="11"/>
   </w:num>
   <w:num w:numId="25" w16cid:durableId="1245412842">
-    <w:abstractNumId w:val="33"/>
+    <w:abstractNumId w:val="34"/>
   </w:num>
   <w:num w:numId="26" w16cid:durableId="981812200">
-    <w:abstractNumId w:val="26"/>
+    <w:abstractNumId w:val="27"/>
   </w:num>
   <w:num w:numId="27" w16cid:durableId="1599408526">
     <w:abstractNumId w:val="17"/>
   </w:num>
   <w:num w:numId="28" w16cid:durableId="2057855111">
-    <w:abstractNumId w:val="24"/>
+    <w:abstractNumId w:val="25"/>
   </w:num>
   <w:num w:numId="29" w16cid:durableId="2061050957">
     <w:abstractNumId w:val="4"/>
@@ -7802,16 +8708,19 @@
     <w:abstractNumId w:val="13"/>
   </w:num>
   <w:num w:numId="31" w16cid:durableId="1533378056">
-    <w:abstractNumId w:val="23"/>
+    <w:abstractNumId w:val="24"/>
   </w:num>
   <w:num w:numId="32" w16cid:durableId="211623990">
     <w:abstractNumId w:val="16"/>
   </w:num>
   <w:num w:numId="33" w16cid:durableId="776408787">
-    <w:abstractNumId w:val="32"/>
+    <w:abstractNumId w:val="33"/>
   </w:num>
   <w:num w:numId="34" w16cid:durableId="500508576">
-    <w:abstractNumId w:val="29"/>
+    <w:abstractNumId w:val="30"/>
+  </w:num>
+  <w:num w:numId="35" w16cid:durableId="1862283082">
+    <w:abstractNumId w:val="18"/>
   </w:num>
 </w:numbering>
 </file>
@@ -8214,7 +9123,7 @@
   <w:style w:type="paragraph" w:default="1" w:styleId="Normal">
     <w:name w:val="Normal"/>
     <w:qFormat/>
-    <w:rsid w:val="00641AD9"/>
+    <w:rsid w:val="00317DA1"/>
     <w:pPr>
       <w:spacing w:after="0" w:line="240" w:lineRule="auto"/>
     </w:pPr>

</xml_diff>